<commit_message>
Removed ghost lines from Clipboard; Thesis: Finished defining component design.
</commit_message>
<xml_diff>
--- a/Master rad/Jelaca - Master rad.docx
+++ b/Master rad/Jelaca - Master rad.docx
@@ -7121,7 +7121,19 @@
         <w:rPr>
           <w:lang/>
         </w:rPr>
-        <w:t xml:space="preserve"> што ово решење издваја од осталих јесте могућност да кориник сам дефинише целокупан систем, као и да на различите начине прати извршавање кода на свом систему. Детаљнији преглед постојећих решења и разлике реализованог решења у односу на постојећа дати су у поглављу</w:t>
+        <w:t xml:space="preserve"> што ово решење издваја од осталих јесте могућност да кори</w:t>
+      </w:r>
+      <w:r>
+        <w:rPr>
+          <w:lang/>
+        </w:rPr>
+        <w:t>c</w:t>
+      </w:r>
+      <w:r>
+        <w:rPr>
+          <w:lang/>
+        </w:rPr>
+        <w:t>ник сам дефинише целокупан систем, као и да на различите начине прати извршавање кода на свом систему. Детаљнији преглед постојећих решења и разлике реализованог решења у односу на постојећа дати су у поглављу</w:t>
       </w:r>
       <w:r>
         <w:rPr>
@@ -9701,7 +9713,14 @@
           <w:i/>
           <w:lang/>
         </w:rPr>
-        <w:t>Atmel AVR</w:t>
+        <w:t>Arduino</w:t>
+      </w:r>
+      <w:r>
+        <w:rPr>
+          <w:i/>
+          <w:lang/>
+        </w:rPr>
+        <w:t xml:space="preserve"> (Atmel AVR)</w:t>
       </w:r>
     </w:p>
     <w:p>
@@ -9720,7 +9739,7 @@
           <w:i/>
           <w:lang/>
         </w:rPr>
-        <w:t>Arduino</w:t>
+        <w:t>NXP</w:t>
       </w:r>
     </w:p>
     <w:p>
@@ -9739,25 +9758,6 @@
           <w:i/>
           <w:lang/>
         </w:rPr>
-        <w:t>NXP</w:t>
-      </w:r>
-    </w:p>
-    <w:p>
-      <w:pPr>
-        <w:pStyle w:val="Osnovnitekst"/>
-        <w:numPr>
-          <w:ilvl w:val="0"/>
-          <w:numId w:val="27"/>
-        </w:numPr>
-        <w:rPr>
-          <w:lang/>
-        </w:rPr>
-      </w:pPr>
-      <w:r>
-        <w:rPr>
-          <w:i/>
-          <w:lang/>
-        </w:rPr>
         <w:t>Texas Instruments</w:t>
       </w:r>
     </w:p>
@@ -13822,7 +13822,19 @@
         <w:rPr>
           <w:lang/>
         </w:rPr>
-        <w:t>- корисник дефинише код који се извршава при исцртавању компоненте</w:t>
+        <w:t xml:space="preserve">- корисник дефинише код који се извршава при </w:t>
+      </w:r>
+      <w:r>
+        <w:rPr>
+          <w:lang/>
+        </w:rPr>
+        <w:t xml:space="preserve">, </w:t>
+      </w:r>
+      <w:r>
+        <w:rPr>
+          <w:lang/>
+        </w:rPr>
+        <w:t>исцртавању компоненте</w:t>
       </w:r>
     </w:p>
     <w:p>
@@ -14055,13 +14067,7 @@
         <w:rPr>
           <w:lang/>
         </w:rPr>
-        <w:t>4.</w:t>
-      </w:r>
-      <w:r>
-        <w:rPr>
-          <w:lang/>
-        </w:rPr>
-        <w:t>4</w:t>
+        <w:t>4.4</w:t>
       </w:r>
       <w:r>
         <w:rPr>
@@ -14097,19 +14103,377 @@
           <w:lang/>
         </w:rPr>
       </w:pPr>
+      <w:r>
+        <w:rPr>
+          <w:lang/>
+        </w:rPr>
+        <w:t xml:space="preserve">За дефинисање изгледа графичке компоненте, постоји посебан графички интерфејс. Да би се отворио овај графички интерфејс, корисник треба да изабера опцију </w:t>
+      </w:r>
+      <w:r>
+        <w:rPr>
+          <w:i/>
+          <w:lang/>
+        </w:rPr>
+        <w:t>View</w:t>
+      </w:r>
+      <w:r>
+        <w:rPr>
+          <w:lang/>
+        </w:rPr>
+        <w:t xml:space="preserve"> из главног менија апликације, а затим опцију </w:t>
+      </w:r>
+      <w:r>
+        <w:rPr>
+          <w:i/>
+          <w:lang/>
+        </w:rPr>
+        <w:t>Designer</w:t>
+      </w:r>
+      <w:r>
+        <w:rPr>
+          <w:lang/>
+        </w:rPr>
+        <w:t>. Услов за ово је претходно отворен пројекат и дефнисана архитектура компоненте.</w:t>
+      </w:r>
+      <w:r>
+        <w:rPr>
+          <w:lang/>
+        </w:rPr>
+        <w:t xml:space="preserve"> На слици 4.3.1. приказан је поменути интерфејс.</w:t>
+      </w:r>
+    </w:p>
+    <w:p>
+      <w:pPr>
+        <w:pStyle w:val="SlikeTabele"/>
+        <w:rPr>
+          <w:lang/>
+        </w:rPr>
+      </w:pPr>
+      <w:r>
+        <w:rPr>
+          <w:noProof/>
+          <w:lang/>
+        </w:rPr>
+        <w:drawing>
+          <wp:inline distT="0" distB="0" distL="0" distR="0">
+            <wp:extent cx="4846248" cy="3391179"/>
+            <wp:effectExtent l="19050" t="0" r="0" b="0"/>
+            <wp:docPr id="39" name="Picture 4"/>
+            <wp:cNvGraphicFramePr>
+              <a:graphicFrameLocks xmlns:a="http://schemas.openxmlformats.org/drawingml/2006/main" noChangeAspect="1"/>
+            </wp:cNvGraphicFramePr>
+            <a:graphic xmlns:a="http://schemas.openxmlformats.org/drawingml/2006/main">
+              <a:graphicData uri="http://schemas.openxmlformats.org/drawingml/2006/picture">
+                <pic:pic xmlns:pic="http://schemas.openxmlformats.org/drawingml/2006/picture">
+                  <pic:nvPicPr>
+                    <pic:cNvPr id="0" name="Picture 4"/>
+                    <pic:cNvPicPr>
+                      <a:picLocks noChangeAspect="1" noChangeArrowheads="1"/>
+                    </pic:cNvPicPr>
+                  </pic:nvPicPr>
+                  <pic:blipFill>
+                    <a:blip r:embed="rId14"/>
+                    <a:srcRect/>
+                    <a:stretch>
+                      <a:fillRect/>
+                    </a:stretch>
+                  </pic:blipFill>
+                  <pic:spPr bwMode="auto">
+                    <a:xfrm>
+                      <a:off x="0" y="0"/>
+                      <a:ext cx="4853584" cy="3396312"/>
+                    </a:xfrm>
+                    <a:prstGeom prst="rect">
+                      <a:avLst/>
+                    </a:prstGeom>
+                    <a:noFill/>
+                    <a:ln w="9525">
+                      <a:noFill/>
+                      <a:miter lim="800000"/>
+                      <a:headEnd/>
+                      <a:tailEnd/>
+                    </a:ln>
+                  </pic:spPr>
+                </pic:pic>
+              </a:graphicData>
+            </a:graphic>
+          </wp:inline>
+        </w:drawing>
+      </w:r>
+    </w:p>
+    <w:p>
+      <w:pPr>
+        <w:pStyle w:val="Oznakaslike"/>
+        <w:rPr>
+          <w:lang/>
+        </w:rPr>
+      </w:pPr>
+      <w:r>
+        <w:rPr>
+          <w:lang/>
+        </w:rPr>
+        <w:t>С</w:t>
+      </w:r>
+      <w:r>
+        <w:rPr>
+          <w:lang/>
+        </w:rPr>
+        <w:t>лика 4.3.1. Графички интерфеj</w:t>
+      </w:r>
+      <w:r>
+        <w:rPr>
+          <w:lang/>
+        </w:rPr>
+        <w:t xml:space="preserve">с за дефинисање изгледа </w:t>
+      </w:r>
+      <w:r>
+        <w:rPr>
+          <w:lang/>
+        </w:rPr>
+        <w:t>компонент</w:t>
+      </w:r>
+      <w:r>
+        <w:rPr>
+          <w:lang/>
+        </w:rPr>
+        <w:t>и</w:t>
+      </w:r>
+    </w:p>
+    <w:p>
+      <w:pPr>
+        <w:pStyle w:val="Osnovnitekst"/>
+        <w:rPr>
+          <w:lang/>
+        </w:rPr>
+      </w:pPr>
+      <w:r>
+        <w:rPr>
+          <w:lang/>
+        </w:rPr>
+        <w:lastRenderedPageBreak/>
+        <w:t xml:space="preserve">Да би изабрао компоненту чији изглед жели да дефинише, корисник треба да из падајућег менија са леве </w:t>
+      </w:r>
+      <w:r>
+        <w:rPr>
+          <w:lang/>
+        </w:rPr>
+        <w:t>стране изабере компоненту. Тада</w:t>
+      </w:r>
+      <w:r>
+        <w:rPr>
+          <w:lang/>
+        </w:rPr>
+        <w:t xml:space="preserve"> се</w:t>
+      </w:r>
+      <w:r>
+        <w:rPr>
+          <w:lang/>
+        </w:rPr>
+        <w:t>,</w:t>
+      </w:r>
+      <w:r>
+        <w:rPr>
+          <w:lang/>
+        </w:rPr>
+        <w:t xml:space="preserve"> у листи пинова са леве стране појављују сви пинови изабране компоненте.</w:t>
+      </w:r>
+      <w:r>
+        <w:rPr>
+          <w:lang/>
+        </w:rPr>
+        <w:t xml:space="preserve"> Корисник може изабрати пин и кликом на дугме </w:t>
+      </w:r>
+      <w:r>
+        <w:rPr>
+          <w:i/>
+          <w:lang/>
+        </w:rPr>
+        <w:t>Add</w:t>
+      </w:r>
+      <w:r>
+        <w:rPr>
+          <w:lang/>
+        </w:rPr>
+        <w:t>, пин се појављује на панелу за дефинисање изгледа компоненте и корисник га може притиском и померањем миша превлачити по панелу.</w:t>
+      </w:r>
+    </w:p>
+    <w:p>
+      <w:pPr>
+        <w:pStyle w:val="Osnovnitekst"/>
+        <w:rPr>
+          <w:lang/>
+        </w:rPr>
+      </w:pPr>
+      <w:r>
+        <w:rPr>
+          <w:lang/>
+        </w:rPr>
+        <w:t xml:space="preserve">Такође, може се додати слика по жељи тако што се притисне дугме </w:t>
+      </w:r>
+      <w:r>
+        <w:rPr>
+          <w:i/>
+          <w:lang/>
+        </w:rPr>
+        <w:t>Browse</w:t>
+      </w:r>
+      <w:r>
+        <w:rPr>
+          <w:lang/>
+        </w:rPr>
+        <w:t xml:space="preserve">. Тада се отвара дијалог за избор слике. По одабиру слике, корисник треба да изабере да ли жели да слика буде транспарентна или не. Уколико одабере да слика буде транспарентна, уклања се сва позадина беле  боје. Додавање слике се може поновити више пута. Свака слика се може уклонити са панела десним кликом миша на њену површину и одабиром опције </w:t>
+      </w:r>
+      <w:r>
+        <w:rPr>
+          <w:i/>
+          <w:lang/>
+        </w:rPr>
+        <w:t xml:space="preserve">Remove </w:t>
+      </w:r>
+      <w:r>
+        <w:rPr>
+          <w:lang/>
+        </w:rPr>
+        <w:t xml:space="preserve">у менију који се појави. У случају да постоји више слика које се преклапају, могуће је послати одређену слику иза свих осталих или је довести испред свих осталих слика. То се постиже десним кликом на слику и одабиром опције </w:t>
+      </w:r>
+      <w:r>
+        <w:rPr>
+          <w:i/>
+          <w:lang/>
+        </w:rPr>
+        <w:t>Bring to Front</w:t>
+      </w:r>
+      <w:r>
+        <w:rPr>
+          <w:lang/>
+        </w:rPr>
+        <w:t xml:space="preserve"> за довођење слике испред осталих слика, односно </w:t>
+      </w:r>
+      <w:r>
+        <w:rPr>
+          <w:i/>
+          <w:lang/>
+        </w:rPr>
+        <w:t xml:space="preserve">Send to Back, </w:t>
+      </w:r>
+      <w:r>
+        <w:rPr>
+          <w:lang/>
+        </w:rPr>
+        <w:t>за слање слике иза осталих.</w:t>
+      </w:r>
+    </w:p>
+    <w:p>
+      <w:pPr>
+        <w:pStyle w:val="Osnovnitekst"/>
+        <w:rPr>
+          <w:lang/>
+        </w:rPr>
+      </w:pPr>
+      <w:r>
+        <w:rPr>
+          <w:lang/>
+        </w:rPr>
+        <w:t xml:space="preserve">Када је завршено дефинисање изгледа компоненте, иста се може сачувати притиском на дугме </w:t>
+      </w:r>
+      <w:r>
+        <w:rPr>
+          <w:i/>
+          <w:lang/>
+        </w:rPr>
+        <w:t>Save</w:t>
+      </w:r>
+      <w:r>
+        <w:rPr>
+          <w:lang/>
+        </w:rPr>
+        <w:t>. Тада се изглед компоненте чува и он представља унију свих додатих слика заједно са пиновима.</w:t>
+      </w:r>
     </w:p>
     <w:p>
       <w:pPr>
         <w:pStyle w:val="IInivonaslova-Potpoglavlje"/>
+        <w:rPr>
+          <w:lang/>
+        </w:rPr>
       </w:pPr>
       <w:bookmarkStart w:id="65" w:name="_Ref459215575"/>
       <w:r>
         <w:rPr>
           <w:lang/>
         </w:rPr>
-        <w:t>Пројектовање рачунарског система</w:t>
+        <w:t>Пројектовање рачунарског систе</w:t>
       </w:r>
       <w:bookmarkEnd w:id="65"/>
+      <w:r>
+        <w:rPr>
+          <w:lang/>
+        </w:rPr>
+        <w:t>ма</w:t>
+      </w:r>
+    </w:p>
+    <w:p>
+      <w:pPr>
+        <w:rPr>
+          <w:lang/>
+        </w:rPr>
+      </w:pPr>
+    </w:p>
+    <w:p>
+      <w:pPr>
+        <w:rPr>
+          <w:lang/>
+        </w:rPr>
+      </w:pPr>
+    </w:p>
+    <w:p>
+      <w:pPr>
+        <w:rPr>
+          <w:lang/>
+        </w:rPr>
+      </w:pPr>
+    </w:p>
+    <w:p>
+      <w:pPr>
+        <w:rPr>
+          <w:lang/>
+        </w:rPr>
+      </w:pPr>
+    </w:p>
+    <w:p>
+      <w:pPr>
+        <w:rPr>
+          <w:lang/>
+        </w:rPr>
+      </w:pPr>
+    </w:p>
+    <w:p>
+      <w:pPr>
+        <w:rPr>
+          <w:lang/>
+        </w:rPr>
+      </w:pPr>
+    </w:p>
+    <w:p>
+      <w:pPr>
+        <w:rPr>
+          <w:lang/>
+        </w:rPr>
+      </w:pPr>
+    </w:p>
+    <w:p>
+      <w:pPr>
+        <w:jc w:val="right"/>
+        <w:rPr>
+          <w:lang/>
+        </w:rPr>
+      </w:pPr>
+      <w:r>
+        <w:rPr>
+          <w:lang/>
+        </w:rPr>
+        <w:t xml:space="preserve"> </w:t>
+      </w:r>
     </w:p>
     <w:p>
       <w:pPr>
@@ -14529,7 +14893,7 @@
                     </pic:cNvPicPr>
                   </pic:nvPicPr>
                   <pic:blipFill>
-                    <a:blip r:embed="rId14"/>
+                    <a:blip r:embed="rId15"/>
                     <a:srcRect/>
                     <a:stretch>
                       <a:fillRect/>
@@ -14604,7 +14968,7 @@
                     </pic:cNvPicPr>
                   </pic:nvPicPr>
                   <pic:blipFill>
-                    <a:blip r:embed="rId15"/>
+                    <a:blip r:embed="rId16"/>
                     <a:srcRect/>
                     <a:stretch>
                       <a:fillRect/>
@@ -16417,7 +16781,7 @@
                     </pic:cNvPicPr>
                   </pic:nvPicPr>
                   <pic:blipFill>
-                    <a:blip r:embed="rId16"/>
+                    <a:blip r:embed="rId17"/>
                     <a:srcRect/>
                     <a:stretch>
                       <a:fillRect/>
@@ -16610,7 +16974,7 @@
                     </pic:cNvPicPr>
                   </pic:nvPicPr>
                   <pic:blipFill>
-                    <a:blip r:embed="rId17"/>
+                    <a:blip r:embed="rId18"/>
                     <a:srcRect/>
                     <a:stretch>
                       <a:fillRect/>
@@ -17012,7 +17376,7 @@
                     </pic:cNvPicPr>
                   </pic:nvPicPr>
                   <pic:blipFill>
-                    <a:blip r:embed="rId18">
+                    <a:blip r:embed="rId19">
                       <a:lum contrast="-2000"/>
                     </a:blip>
                     <a:srcRect/>
@@ -17340,9 +17704,9 @@
             <o:lock v:ext="edit" aspectratio="t"/>
           </v:shapetype>
           <v:shape id="_x0000_i1025" type="#_x0000_t75" style="width:76.75pt;height:17.65pt" o:ole="">
-            <v:imagedata r:id="rId19" o:title=""/>
+            <v:imagedata r:id="rId20" o:title=""/>
           </v:shape>
-          <o:OLEObject Type="Embed" ProgID="Equation.DSMT4" ShapeID="_x0000_i1025" DrawAspect="Content" ObjectID="_1532957768" r:id="rId20"/>
+          <o:OLEObject Type="Embed" ProgID="Equation.DSMT4" ShapeID="_x0000_i1025" DrawAspect="Content" ObjectID="_1532983244" r:id="rId21"/>
         </w:object>
       </w:r>
       <w:r>
@@ -18434,7 +18798,7 @@
         </w:rPr>
         <w:t xml:space="preserve">[Online]. Available: </w:t>
       </w:r>
-      <w:hyperlink r:id="rId21" w:history="1">
+      <w:hyperlink r:id="rId22" w:history="1">
         <w:r>
           <w:rPr>
             <w:rStyle w:val="Hyperlink"/>
@@ -18476,7 +18840,7 @@
         </w:rPr>
         <w:t>, 58(2): 84-93, Април-Јун 2006. (</w:t>
       </w:r>
-      <w:hyperlink r:id="rId22" w:history="1">
+      <w:hyperlink r:id="rId23" w:history="1">
         <w:r>
           <w:rPr>
             <w:rStyle w:val="Hyperlink"/>
@@ -21508,7 +21872,7 @@
                     </pic:cNvPicPr>
                   </pic:nvPicPr>
                   <pic:blipFill>
-                    <a:blip r:embed="rId23"/>
+                    <a:blip r:embed="rId24"/>
                     <a:srcRect/>
                     <a:stretch>
                       <a:fillRect/>
@@ -21691,7 +22055,7 @@
                     </pic:cNvPicPr>
                   </pic:nvPicPr>
                   <pic:blipFill>
-                    <a:blip r:embed="rId24" cstate="print"/>
+                    <a:blip r:embed="rId25" cstate="print"/>
                     <a:srcRect/>
                     <a:stretch>
                       <a:fillRect/>
@@ -21830,7 +22194,7 @@
                     </pic:cNvPicPr>
                   </pic:nvPicPr>
                   <pic:blipFill>
-                    <a:blip r:embed="rId25"/>
+                    <a:blip r:embed="rId26"/>
                     <a:srcRect/>
                     <a:stretch>
                       <a:fillRect/>
@@ -22057,7 +22421,7 @@
                     </pic:cNvPicPr>
                   </pic:nvPicPr>
                   <pic:blipFill>
-                    <a:blip r:embed="rId26"/>
+                    <a:blip r:embed="rId27"/>
                     <a:srcRect/>
                     <a:stretch>
                       <a:fillRect/>
@@ -22466,7 +22830,7 @@
                     </pic:cNvPicPr>
                   </pic:nvPicPr>
                   <pic:blipFill>
-                    <a:blip r:embed="rId27"/>
+                    <a:blip r:embed="rId28"/>
                     <a:srcRect/>
                     <a:stretch>
                       <a:fillRect/>
@@ -22621,7 +22985,7 @@
                     </pic:cNvPicPr>
                   </pic:nvPicPr>
                   <pic:blipFill>
-                    <a:blip r:embed="rId28"/>
+                    <a:blip r:embed="rId29"/>
                     <a:srcRect/>
                     <a:stretch>
                       <a:fillRect/>
@@ -22875,7 +23239,7 @@
                     </pic:cNvPicPr>
                   </pic:nvPicPr>
                   <pic:blipFill>
-                    <a:blip r:embed="rId29"/>
+                    <a:blip r:embed="rId30"/>
                     <a:srcRect/>
                     <a:stretch>
                       <a:fillRect/>
@@ -23222,7 +23586,7 @@
                     </pic:cNvPicPr>
                   </pic:nvPicPr>
                   <pic:blipFill>
-                    <a:blip r:embed="rId30"/>
+                    <a:blip r:embed="rId31"/>
                     <a:srcRect/>
                     <a:stretch>
                       <a:fillRect/>
@@ -23469,7 +23833,7 @@
                     </pic:cNvPicPr>
                   </pic:nvPicPr>
                   <pic:blipFill>
-                    <a:blip r:embed="rId31"/>
+                    <a:blip r:embed="rId32"/>
                     <a:srcRect/>
                     <a:stretch>
                       <a:fillRect/>
@@ -23545,7 +23909,7 @@
                     </pic:cNvPicPr>
                   </pic:nvPicPr>
                   <pic:blipFill>
-                    <a:blip r:embed="rId32"/>
+                    <a:blip r:embed="rId33"/>
                     <a:srcRect/>
                     <a:stretch>
                       <a:fillRect/>
@@ -24128,7 +24492,7 @@
                     </pic:cNvPicPr>
                   </pic:nvPicPr>
                   <pic:blipFill>
-                    <a:blip r:embed="rId33"/>
+                    <a:blip r:embed="rId34"/>
                     <a:srcRect/>
                     <a:stretch>
                       <a:fillRect/>
@@ -25129,7 +25493,7 @@
                     </pic:cNvPicPr>
                   </pic:nvPicPr>
                   <pic:blipFill>
-                    <a:blip r:embed="rId34"/>
+                    <a:blip r:embed="rId35"/>
                     <a:srcRect/>
                     <a:stretch>
                       <a:fillRect/>
@@ -26481,7 +26845,7 @@
                     </pic:cNvPicPr>
                   </pic:nvPicPr>
                   <pic:blipFill>
-                    <a:blip r:embed="rId35"/>
+                    <a:blip r:embed="rId36"/>
                     <a:srcRect/>
                     <a:stretch>
                       <a:fillRect/>
@@ -26532,7 +26896,7 @@
                     </pic:cNvPicPr>
                   </pic:nvPicPr>
                   <pic:blipFill>
-                    <a:blip r:embed="rId36"/>
+                    <a:blip r:embed="rId37"/>
                     <a:srcRect/>
                     <a:stretch>
                       <a:fillRect/>
@@ -26963,7 +27327,7 @@
                     </pic:cNvPicPr>
                   </pic:nvPicPr>
                   <pic:blipFill>
-                    <a:blip r:embed="rId37"/>
+                    <a:blip r:embed="rId38"/>
                     <a:srcRect/>
                     <a:stretch>
                       <a:fillRect/>
@@ -27020,7 +27384,7 @@
                     </pic:cNvPicPr>
                   </pic:nvPicPr>
                   <pic:blipFill>
-                    <a:blip r:embed="rId38"/>
+                    <a:blip r:embed="rId39"/>
                     <a:srcRect/>
                     <a:stretch>
                       <a:fillRect/>
@@ -27291,264 +27655,6 @@
                 <pic:pic xmlns:pic="http://schemas.openxmlformats.org/drawingml/2006/picture">
                   <pic:nvPicPr>
                     <pic:cNvPr id="0" name="Picture 24"/>
-                    <pic:cNvPicPr>
-                      <a:picLocks noChangeAspect="1" noChangeArrowheads="1"/>
-                    </pic:cNvPicPr>
-                  </pic:nvPicPr>
-                  <pic:blipFill>
-                    <a:blip r:embed="rId39"/>
-                    <a:srcRect/>
-                    <a:stretch>
-                      <a:fillRect/>
-                    </a:stretch>
-                  </pic:blipFill>
-                  <pic:spPr bwMode="auto">
-                    <a:xfrm>
-                      <a:off x="0" y="0"/>
-                      <a:ext cx="4200525" cy="2695575"/>
-                    </a:xfrm>
-                    <a:prstGeom prst="rect">
-                      <a:avLst/>
-                    </a:prstGeom>
-                    <a:noFill/>
-                    <a:ln w="9525">
-                      <a:noFill/>
-                      <a:miter lim="800000"/>
-                      <a:headEnd/>
-                      <a:tailEnd/>
-                    </a:ln>
-                  </pic:spPr>
-                </pic:pic>
-              </a:graphicData>
-            </a:graphic>
-          </wp:inline>
-        </w:drawing>
-      </w:r>
-      <w:r>
-        <w:rPr>
-          <w:lang/>
-        </w:rPr>
-        <w:t xml:space="preserve"> </w:t>
-      </w:r>
-    </w:p>
-    <w:p>
-      <w:pPr>
-        <w:pStyle w:val="Oznakaslike"/>
-        <w:rPr>
-          <w:lang/>
-        </w:rPr>
-      </w:pPr>
-      <w:bookmarkStart w:id="151" w:name="_Toc445721854"/>
-      <w:r>
-        <w:rPr>
-          <w:lang/>
-        </w:rPr>
-        <w:t xml:space="preserve">Слика А.6.2. Параметри за први ниво набрајања стила </w:t>
-      </w:r>
-      <w:r>
-        <w:rPr>
-          <w:u w:val="single"/>
-          <w:lang/>
-        </w:rPr>
-        <w:t>Nabrajanje</w:t>
-      </w:r>
-      <w:bookmarkEnd w:id="151"/>
-      <w:r>
-        <w:rPr>
-          <w:lang/>
-        </w:rPr>
-        <w:t xml:space="preserve"> </w:t>
-      </w:r>
-    </w:p>
-    <w:p>
-      <w:pPr>
-        <w:pStyle w:val="Nabrajanje"/>
-        <w:rPr>
-          <w:lang/>
-        </w:rPr>
-      </w:pPr>
-      <w:r>
-        <w:rPr>
-          <w:lang/>
-        </w:rPr>
-        <w:t>Други ниво набрајања – слика А.6.3:</w:t>
-      </w:r>
-    </w:p>
-    <w:p>
-      <w:pPr>
-        <w:pStyle w:val="Osnovnitekst"/>
-        <w:ind w:left="680"/>
-        <w:rPr>
-          <w:lang/>
-        </w:rPr>
-      </w:pPr>
-      <w:r>
-        <w:rPr>
-          <w:i/>
-          <w:u w:val="single"/>
-          <w:lang/>
-        </w:rPr>
-        <w:t>Number format</w:t>
-      </w:r>
-      <w:r>
-        <w:rPr>
-          <w:lang/>
-        </w:rPr>
-        <w:t xml:space="preserve">: </w:t>
-      </w:r>
-      <w:r>
-        <w:rPr>
-          <w:i/>
-          <w:lang/>
-        </w:rPr>
-        <w:t>Number format</w:t>
-      </w:r>
-      <w:r>
-        <w:rPr>
-          <w:lang/>
-        </w:rPr>
-        <w:t xml:space="preserve">: – , </w:t>
-      </w:r>
-      <w:r>
-        <w:rPr>
-          <w:i/>
-          <w:lang/>
-        </w:rPr>
-        <w:t>Number style</w:t>
-      </w:r>
-      <w:r>
-        <w:rPr>
-          <w:lang/>
-        </w:rPr>
-        <w:t>: Bullet –</w:t>
-      </w:r>
-    </w:p>
-    <w:p>
-      <w:pPr>
-        <w:pStyle w:val="Osnovnitekst"/>
-        <w:ind w:left="680"/>
-        <w:rPr>
-          <w:lang/>
-        </w:rPr>
-      </w:pPr>
-      <w:r>
-        <w:rPr>
-          <w:i/>
-          <w:u w:val="single"/>
-          <w:lang/>
-        </w:rPr>
-        <w:t>Bullet position</w:t>
-      </w:r>
-      <w:r>
-        <w:rPr>
-          <w:lang/>
-        </w:rPr>
-        <w:t xml:space="preserve">: </w:t>
-      </w:r>
-      <w:r>
-        <w:rPr>
-          <w:i/>
-          <w:lang/>
-        </w:rPr>
-        <w:t>Aligned at</w:t>
-      </w:r>
-      <w:r>
-        <w:rPr>
-          <w:lang/>
-        </w:rPr>
-        <w:t>: 1.8 cm</w:t>
-      </w:r>
-    </w:p>
-    <w:p>
-      <w:pPr>
-        <w:pStyle w:val="Osnovnitekst"/>
-        <w:ind w:left="680"/>
-        <w:rPr>
-          <w:lang/>
-        </w:rPr>
-      </w:pPr>
-      <w:r>
-        <w:rPr>
-          <w:i/>
-          <w:u w:val="single"/>
-          <w:lang/>
-        </w:rPr>
-        <w:t>Text position</w:t>
-      </w:r>
-      <w:r>
-        <w:rPr>
-          <w:lang/>
-        </w:rPr>
-        <w:t xml:space="preserve">: </w:t>
-      </w:r>
-      <w:r>
-        <w:rPr>
-          <w:i/>
-          <w:lang/>
-        </w:rPr>
-        <w:t>Tab space after</w:t>
-      </w:r>
-      <w:r>
-        <w:rPr>
-          <w:lang/>
-        </w:rPr>
-        <w:t xml:space="preserve">: 2.4 cm, </w:t>
-      </w:r>
-      <w:r>
-        <w:rPr>
-          <w:i/>
-          <w:lang/>
-        </w:rPr>
-        <w:t>Indent at</w:t>
-      </w:r>
-      <w:r>
-        <w:rPr>
-          <w:lang/>
-        </w:rPr>
-        <w:t>: 2.4 cm.</w:t>
-      </w:r>
-    </w:p>
-    <w:p>
-      <w:pPr>
-        <w:pStyle w:val="Osnovnitekst"/>
-        <w:rPr>
-          <w:lang/>
-        </w:rPr>
-      </w:pPr>
-    </w:p>
-    <w:p>
-      <w:pPr>
-        <w:pStyle w:val="Osnovnitekst"/>
-        <w:rPr>
-          <w:lang/>
-        </w:rPr>
-      </w:pPr>
-    </w:p>
-    <w:p>
-      <w:pPr>
-        <w:pStyle w:val="SlikeTabele"/>
-        <w:rPr>
-          <w:lang/>
-        </w:rPr>
-      </w:pPr>
-      <w:r>
-        <w:rPr>
-          <w:noProof/>
-          <w:lang/>
-        </w:rPr>
-        <w:drawing>
-          <wp:inline distT="0" distB="0" distL="0" distR="0">
-            <wp:extent cx="4200525" cy="2695575"/>
-            <wp:effectExtent l="19050" t="0" r="9525" b="0"/>
-            <wp:docPr id="25" name="Picture 25"/>
-            <wp:cNvGraphicFramePr>
-              <a:graphicFrameLocks xmlns:a="http://schemas.openxmlformats.org/drawingml/2006/main" noChangeAspect="1"/>
-            </wp:cNvGraphicFramePr>
-            <a:graphic xmlns:a="http://schemas.openxmlformats.org/drawingml/2006/main">
-              <a:graphicData uri="http://schemas.openxmlformats.org/drawingml/2006/picture">
-                <pic:pic xmlns:pic="http://schemas.openxmlformats.org/drawingml/2006/picture">
-                  <pic:nvPicPr>
-                    <pic:cNvPr id="0" name="Picture 25"/>
                     <pic:cNvPicPr>
                       <a:picLocks noChangeAspect="1" noChangeArrowheads="1"/>
                     </pic:cNvPicPr>
@@ -27593,38 +27699,92 @@
       <w:pPr>
         <w:pStyle w:val="Oznakaslike"/>
         <w:rPr>
+          <w:lang/>
+        </w:rPr>
+      </w:pPr>
+      <w:bookmarkStart w:id="151" w:name="_Toc445721854"/>
+      <w:r>
+        <w:rPr>
+          <w:lang/>
+        </w:rPr>
+        <w:t xml:space="preserve">Слика А.6.2. Параметри за први ниво набрајања стила </w:t>
+      </w:r>
+      <w:r>
+        <w:rPr>
           <w:u w:val="single"/>
           <w:lang/>
         </w:rPr>
-      </w:pPr>
-      <w:bookmarkStart w:id="152" w:name="_Toc445721855"/>
-      <w:r>
-        <w:rPr>
-          <w:lang/>
-        </w:rPr>
-        <w:t xml:space="preserve">Слика А.6.3. Параметри за други ниво набрајања стила </w:t>
-      </w:r>
-      <w:r>
-        <w:rPr>
+        <w:t>Nabrajanje</w:t>
+      </w:r>
+      <w:bookmarkEnd w:id="151"/>
+      <w:r>
+        <w:rPr>
+          <w:lang/>
+        </w:rPr>
+        <w:t xml:space="preserve"> </w:t>
+      </w:r>
+    </w:p>
+    <w:p>
+      <w:pPr>
+        <w:pStyle w:val="Nabrajanje"/>
+        <w:rPr>
+          <w:lang/>
+        </w:rPr>
+      </w:pPr>
+      <w:r>
+        <w:rPr>
+          <w:lang/>
+        </w:rPr>
+        <w:t>Други ниво набрајања – слика А.6.3:</w:t>
+      </w:r>
+    </w:p>
+    <w:p>
+      <w:pPr>
+        <w:pStyle w:val="Osnovnitekst"/>
+        <w:ind w:left="680"/>
+        <w:rPr>
+          <w:lang/>
+        </w:rPr>
+      </w:pPr>
+      <w:r>
+        <w:rPr>
+          <w:i/>
           <w:u w:val="single"/>
           <w:lang/>
         </w:rPr>
-        <w:t>Nabrajanje</w:t>
-      </w:r>
-      <w:bookmarkEnd w:id="152"/>
-    </w:p>
-    <w:p>
-      <w:pPr>
-        <w:pStyle w:val="Nabrajanje"/>
-        <w:rPr>
-          <w:lang/>
-        </w:rPr>
-      </w:pPr>
-      <w:r>
-        <w:rPr>
-          <w:lang/>
-        </w:rPr>
-        <w:t>Трећи ниво набрајања – слика А.6.4:</w:t>
+        <w:t>Number format</w:t>
+      </w:r>
+      <w:r>
+        <w:rPr>
+          <w:lang/>
+        </w:rPr>
+        <w:t xml:space="preserve">: </w:t>
+      </w:r>
+      <w:r>
+        <w:rPr>
+          <w:i/>
+          <w:lang/>
+        </w:rPr>
+        <w:t>Number format</w:t>
+      </w:r>
+      <w:r>
+        <w:rPr>
+          <w:lang/>
+        </w:rPr>
+        <w:t xml:space="preserve">: – , </w:t>
+      </w:r>
+      <w:r>
+        <w:rPr>
+          <w:i/>
+          <w:lang/>
+        </w:rPr>
+        <w:t>Number style</w:t>
+      </w:r>
+      <w:r>
+        <w:rPr>
+          <w:lang/>
+        </w:rPr>
+        <w:t>: Bullet –</w:t>
       </w:r>
     </w:p>
     <w:p>
@@ -27641,7 +27801,7 @@
           <w:u w:val="single"/>
           <w:lang/>
         </w:rPr>
-        <w:t>Number format</w:t>
+        <w:t>Bullet position</w:t>
       </w:r>
       <w:r>
         <w:rPr>
@@ -27654,26 +27814,13 @@
           <w:i/>
           <w:lang/>
         </w:rPr>
-        <w:t>Number format</w:t>
-      </w:r>
-      <w:r>
-        <w:rPr>
-          <w:lang/>
-        </w:rPr>
-        <w:t xml:space="preserve">: ♦ , </w:t>
-      </w:r>
-      <w:r>
-        <w:rPr>
-          <w:i/>
-          <w:lang/>
-        </w:rPr>
-        <w:t>Number style</w:t>
-      </w:r>
-      <w:r>
-        <w:rPr>
-          <w:lang/>
-        </w:rPr>
-        <w:t>: Bullet ♦</w:t>
+        <w:t>Aligned at</w:t>
+      </w:r>
+      <w:r>
+        <w:rPr>
+          <w:lang/>
+        </w:rPr>
+        <w:t>: 1.8 cm</w:t>
       </w:r>
     </w:p>
     <w:p>
@@ -27690,7 +27837,7 @@
           <w:u w:val="single"/>
           <w:lang/>
         </w:rPr>
-        <w:t>Bullet position</w:t>
+        <w:t>Text position</w:t>
       </w:r>
       <w:r>
         <w:rPr>
@@ -27703,49 +27850,13 @@
           <w:i/>
           <w:lang/>
         </w:rPr>
-        <w:t>Aligned at</w:t>
-      </w:r>
-      <w:r>
-        <w:rPr>
-          <w:lang/>
-        </w:rPr>
-        <w:t>: 2.4 cm</w:t>
-      </w:r>
-    </w:p>
-    <w:p>
-      <w:pPr>
-        <w:pStyle w:val="Osnovnitekst"/>
-        <w:ind w:left="680"/>
-        <w:rPr>
-          <w:lang/>
-        </w:rPr>
-      </w:pPr>
-      <w:r>
-        <w:rPr>
-          <w:i/>
-          <w:u w:val="single"/>
-          <w:lang/>
-        </w:rPr>
-        <w:t>Text position</w:t>
-      </w:r>
-      <w:r>
-        <w:rPr>
-          <w:lang/>
-        </w:rPr>
-        <w:t xml:space="preserve">: </w:t>
-      </w:r>
-      <w:r>
-        <w:rPr>
-          <w:i/>
-          <w:lang/>
-        </w:rPr>
         <w:t>Tab space after</w:t>
       </w:r>
       <w:r>
         <w:rPr>
           <w:lang/>
         </w:rPr>
-        <w:t xml:space="preserve">: 3 cm, </w:t>
+        <w:t xml:space="preserve">: 2.4 cm, </w:t>
       </w:r>
       <w:r>
         <w:rPr>
@@ -27758,8 +27869,16 @@
         <w:rPr>
           <w:lang/>
         </w:rPr>
-        <w:t>: 3 cm.</w:t>
-      </w:r>
+        <w:t>: 2.4 cm.</w:t>
+      </w:r>
+    </w:p>
+    <w:p>
+      <w:pPr>
+        <w:pStyle w:val="Osnovnitekst"/>
+        <w:rPr>
+          <w:lang/>
+        </w:rPr>
+      </w:pPr>
     </w:p>
     <w:p>
       <w:pPr>
@@ -27785,7 +27904,7 @@
           <wp:inline distT="0" distB="0" distL="0" distR="0">
             <wp:extent cx="4200525" cy="2695575"/>
             <wp:effectExtent l="19050" t="0" r="9525" b="0"/>
-            <wp:docPr id="26" name="Picture 26"/>
+            <wp:docPr id="25" name="Picture 25"/>
             <wp:cNvGraphicFramePr>
               <a:graphicFrameLocks xmlns:a="http://schemas.openxmlformats.org/drawingml/2006/main" noChangeAspect="1"/>
             </wp:cNvGraphicFramePr>
@@ -27793,7 +27912,7 @@
               <a:graphicData uri="http://schemas.openxmlformats.org/drawingml/2006/picture">
                 <pic:pic xmlns:pic="http://schemas.openxmlformats.org/drawingml/2006/picture">
                   <pic:nvPicPr>
-                    <pic:cNvPr id="0" name="Picture 26"/>
+                    <pic:cNvPr id="0" name="Picture 25"/>
                     <pic:cNvPicPr>
                       <a:picLocks noChangeAspect="1" noChangeArrowheads="1"/>
                     </pic:cNvPicPr>
@@ -27842,12 +27961,12 @@
           <w:lang/>
         </w:rPr>
       </w:pPr>
-      <w:bookmarkStart w:id="153" w:name="_Toc445721856"/>
-      <w:r>
-        <w:rPr>
-          <w:lang/>
-        </w:rPr>
-        <w:t xml:space="preserve">Слика А.6.4. Параметри за трећи ниво набрајања стила </w:t>
+      <w:bookmarkStart w:id="152" w:name="_Toc445721855"/>
+      <w:r>
+        <w:rPr>
+          <w:lang/>
+        </w:rPr>
+        <w:t xml:space="preserve">Слика А.6.3. Параметри за други ниво набрајања стила </w:t>
       </w:r>
       <w:r>
         <w:rPr>
@@ -27856,51 +27975,69 @@
         </w:rPr>
         <w:t>Nabrajanje</w:t>
       </w:r>
-      <w:bookmarkEnd w:id="153"/>
-    </w:p>
-    <w:p>
-      <w:pPr>
-        <w:pStyle w:val="Osnovnitekst"/>
-        <w:rPr>
-          <w:lang/>
-        </w:rPr>
-      </w:pPr>
-      <w:r>
-        <w:rPr>
-          <w:lang/>
-        </w:rPr>
-        <w:t xml:space="preserve">За стил </w:t>
-      </w:r>
-      <w:r>
-        <w:rPr>
+      <w:bookmarkEnd w:id="152"/>
+    </w:p>
+    <w:p>
+      <w:pPr>
+        <w:pStyle w:val="Nabrajanje"/>
+        <w:rPr>
+          <w:lang/>
+        </w:rPr>
+      </w:pPr>
+      <w:r>
+        <w:rPr>
+          <w:lang/>
+        </w:rPr>
+        <w:t>Трећи ниво набрајања – слика А.6.4:</w:t>
+      </w:r>
+    </w:p>
+    <w:p>
+      <w:pPr>
+        <w:pStyle w:val="Osnovnitekst"/>
+        <w:ind w:left="680"/>
+        <w:rPr>
+          <w:lang/>
+        </w:rPr>
+      </w:pPr>
+      <w:r>
+        <w:rPr>
+          <w:i/>
           <w:u w:val="single"/>
           <w:lang/>
         </w:rPr>
-        <w:t>Numerisano nabrajanje</w:t>
-      </w:r>
-      <w:r>
-        <w:rPr>
-          <w:lang/>
-        </w:rPr>
-        <w:t xml:space="preserve"> параметри су:</w:t>
-      </w:r>
-    </w:p>
-    <w:p>
-      <w:pPr>
-        <w:pStyle w:val="Numerisanonabrajanje"/>
-        <w:numPr>
-          <w:ilvl w:val="0"/>
-          <w:numId w:val="4"/>
-        </w:numPr>
-        <w:rPr>
-          <w:lang/>
-        </w:rPr>
-      </w:pPr>
-      <w:r>
-        <w:rPr>
-          <w:lang/>
-        </w:rPr>
-        <w:t>Први ниво набрајања – слика А.6.5:</w:t>
+        <w:t>Number format</w:t>
+      </w:r>
+      <w:r>
+        <w:rPr>
+          <w:lang/>
+        </w:rPr>
+        <w:t xml:space="preserve">: </w:t>
+      </w:r>
+      <w:r>
+        <w:rPr>
+          <w:i/>
+          <w:lang/>
+        </w:rPr>
+        <w:t>Number format</w:t>
+      </w:r>
+      <w:r>
+        <w:rPr>
+          <w:lang/>
+        </w:rPr>
+        <w:t xml:space="preserve">: ♦ , </w:t>
+      </w:r>
+      <w:r>
+        <w:rPr>
+          <w:i/>
+          <w:lang/>
+        </w:rPr>
+        <w:t>Number style</w:t>
+      </w:r>
+      <w:r>
+        <w:rPr>
+          <w:lang/>
+        </w:rPr>
+        <w:t>: Bullet ♦</w:t>
       </w:r>
     </w:p>
     <w:p>
@@ -27917,7 +28054,7 @@
           <w:u w:val="single"/>
           <w:lang/>
         </w:rPr>
-        <w:t>Number format</w:t>
+        <w:t>Bullet position</w:t>
       </w:r>
       <w:r>
         <w:rPr>
@@ -27930,26 +28067,13 @@
           <w:i/>
           <w:lang/>
         </w:rPr>
-        <w:t>Number format</w:t>
-      </w:r>
-      <w:r>
-        <w:rPr>
-          <w:lang/>
-        </w:rPr>
-        <w:t xml:space="preserve">: 1), </w:t>
-      </w:r>
-      <w:r>
-        <w:rPr>
-          <w:i/>
-          <w:lang/>
-        </w:rPr>
-        <w:t>Number style</w:t>
-      </w:r>
-      <w:r>
-        <w:rPr>
-          <w:lang/>
-        </w:rPr>
-        <w:t>: 1,2,3,...</w:t>
+        <w:t>Aligned at</w:t>
+      </w:r>
+      <w:r>
+        <w:rPr>
+          <w:lang/>
+        </w:rPr>
+        <w:t>: 2.4 cm</w:t>
       </w:r>
     </w:p>
     <w:p>
@@ -27966,43 +28090,6 @@
           <w:u w:val="single"/>
           <w:lang/>
         </w:rPr>
-        <w:t>Number position</w:t>
-      </w:r>
-      <w:r>
-        <w:rPr>
-          <w:lang/>
-        </w:rPr>
-        <w:t xml:space="preserve">: Left, </w:t>
-      </w:r>
-      <w:r>
-        <w:rPr>
-          <w:i/>
-          <w:lang/>
-        </w:rPr>
-        <w:t>Aligned at</w:t>
-      </w:r>
-      <w:r>
-        <w:rPr>
-          <w:lang/>
-        </w:rPr>
-        <w:t>: 1.2 cm</w:t>
-      </w:r>
-    </w:p>
-    <w:p>
-      <w:pPr>
-        <w:pStyle w:val="Osnovnitekst"/>
-        <w:ind w:left="680"/>
-        <w:rPr>
-          <w:lang/>
-        </w:rPr>
-      </w:pPr>
-      <w:r>
-        <w:rPr>
-          <w:i/>
-          <w:u w:val="single"/>
-          <w:lang/>
-        </w:rPr>
-        <w:lastRenderedPageBreak/>
         <w:t>Text position</w:t>
       </w:r>
       <w:r>
@@ -28022,7 +28109,7 @@
         <w:rPr>
           <w:lang/>
         </w:rPr>
-        <w:t xml:space="preserve">: 1.8 cm, </w:t>
+        <w:t xml:space="preserve">: 3 cm, </w:t>
       </w:r>
       <w:r>
         <w:rPr>
@@ -28035,16 +28122,12 @@
         <w:rPr>
           <w:lang/>
         </w:rPr>
-        <w:t>: 1.8 cm.</w:t>
-      </w:r>
-    </w:p>
-    <w:p>
-      <w:pPr>
-        <w:pStyle w:val="Numerisanonabrajanje"/>
-        <w:tabs>
-          <w:tab w:val="clear" w:pos="1021"/>
-        </w:tabs>
-        <w:ind w:left="680" w:firstLine="0"/>
+        <w:t>: 3 cm.</w:t>
+      </w:r>
+    </w:p>
+    <w:p>
+      <w:pPr>
+        <w:pStyle w:val="Osnovnitekst"/>
         <w:rPr>
           <w:lang/>
         </w:rPr>
@@ -28066,7 +28149,7 @@
           <wp:inline distT="0" distB="0" distL="0" distR="0">
             <wp:extent cx="4200525" cy="2695575"/>
             <wp:effectExtent l="19050" t="0" r="9525" b="0"/>
-            <wp:docPr id="27" name="Picture 27"/>
+            <wp:docPr id="26" name="Picture 26"/>
             <wp:cNvGraphicFramePr>
               <a:graphicFrameLocks xmlns:a="http://schemas.openxmlformats.org/drawingml/2006/main" noChangeAspect="1"/>
             </wp:cNvGraphicFramePr>
@@ -28074,7 +28157,7 @@
               <a:graphicData uri="http://schemas.openxmlformats.org/drawingml/2006/picture">
                 <pic:pic xmlns:pic="http://schemas.openxmlformats.org/drawingml/2006/picture">
                   <pic:nvPicPr>
-                    <pic:cNvPr id="0" name="Picture 27"/>
+                    <pic:cNvPr id="0" name="Picture 26"/>
                     <pic:cNvPicPr>
                       <a:picLocks noChangeAspect="1" noChangeArrowheads="1"/>
                     </pic:cNvPicPr>
@@ -28123,21 +28206,48 @@
           <w:lang/>
         </w:rPr>
       </w:pPr>
-      <w:bookmarkStart w:id="154" w:name="_Toc445721857"/>
-      <w:r>
-        <w:rPr>
-          <w:lang/>
-        </w:rPr>
-        <w:t xml:space="preserve">Слика А.6.5. Параметри за први ниво набрајања стила </w:t>
+      <w:bookmarkStart w:id="153" w:name="_Toc445721856"/>
+      <w:r>
+        <w:rPr>
+          <w:lang/>
+        </w:rPr>
+        <w:t xml:space="preserve">Слика А.6.4. Параметри за трећи ниво набрајања стила </w:t>
       </w:r>
       <w:r>
         <w:rPr>
           <w:u w:val="single"/>
           <w:lang/>
         </w:rPr>
+        <w:t>Nabrajanje</w:t>
+      </w:r>
+      <w:bookmarkEnd w:id="153"/>
+    </w:p>
+    <w:p>
+      <w:pPr>
+        <w:pStyle w:val="Osnovnitekst"/>
+        <w:rPr>
+          <w:lang/>
+        </w:rPr>
+      </w:pPr>
+      <w:r>
+        <w:rPr>
+          <w:lang/>
+        </w:rPr>
+        <w:t xml:space="preserve">За стил </w:t>
+      </w:r>
+      <w:r>
+        <w:rPr>
+          <w:u w:val="single"/>
+          <w:lang/>
+        </w:rPr>
         <w:t>Numerisano nabrajanje</w:t>
       </w:r>
-      <w:bookmarkEnd w:id="154"/>
+      <w:r>
+        <w:rPr>
+          <w:lang/>
+        </w:rPr>
+        <w:t xml:space="preserve"> параметри су:</w:t>
+      </w:r>
     </w:p>
     <w:p>
       <w:pPr>
@@ -28154,7 +28264,7 @@
         <w:rPr>
           <w:lang/>
         </w:rPr>
-        <w:t>Други ниво набрајања – слика А.6.6:</w:t>
+        <w:t>Први ниво набрајања – слика А.6.5:</w:t>
       </w:r>
     </w:p>
     <w:p>
@@ -28190,7 +28300,7 @@
         <w:rPr>
           <w:lang/>
         </w:rPr>
-        <w:t xml:space="preserve">: a), </w:t>
+        <w:t xml:space="preserve">: 1), </w:t>
       </w:r>
       <w:r>
         <w:rPr>
@@ -28203,7 +28313,7 @@
         <w:rPr>
           <w:lang/>
         </w:rPr>
-        <w:t>: a,b,c,...</w:t>
+        <w:t>: 1,2,3,...</w:t>
       </w:r>
     </w:p>
     <w:p>
@@ -28239,7 +28349,7 @@
         <w:rPr>
           <w:lang/>
         </w:rPr>
-        <w:t>: 1.8 cm</w:t>
+        <w:t>: 1.2 cm</w:t>
       </w:r>
     </w:p>
     <w:p>
@@ -28256,6 +28366,7 @@
           <w:u w:val="single"/>
           <w:lang/>
         </w:rPr>
+        <w:lastRenderedPageBreak/>
         <w:t>Text position</w:t>
       </w:r>
       <w:r>
@@ -28275,7 +28386,7 @@
         <w:rPr>
           <w:lang/>
         </w:rPr>
-        <w:t xml:space="preserve">: 2.4 cm, </w:t>
+        <w:t xml:space="preserve">: 1.8 cm, </w:t>
       </w:r>
       <w:r>
         <w:rPr>
@@ -28288,8 +28399,20 @@
         <w:rPr>
           <w:lang/>
         </w:rPr>
-        <w:t>: 2.4 cm.</w:t>
-      </w:r>
+        <w:t>: 1.8 cm.</w:t>
+      </w:r>
+    </w:p>
+    <w:p>
+      <w:pPr>
+        <w:pStyle w:val="Numerisanonabrajanje"/>
+        <w:tabs>
+          <w:tab w:val="clear" w:pos="1021"/>
+        </w:tabs>
+        <w:ind w:left="680" w:firstLine="0"/>
+        <w:rPr>
+          <w:lang/>
+        </w:rPr>
+      </w:pPr>
     </w:p>
     <w:p>
       <w:pPr>
@@ -28307,7 +28430,7 @@
           <wp:inline distT="0" distB="0" distL="0" distR="0">
             <wp:extent cx="4200525" cy="2695575"/>
             <wp:effectExtent l="19050" t="0" r="9525" b="0"/>
-            <wp:docPr id="28" name="Picture 28"/>
+            <wp:docPr id="27" name="Picture 27"/>
             <wp:cNvGraphicFramePr>
               <a:graphicFrameLocks xmlns:a="http://schemas.openxmlformats.org/drawingml/2006/main" noChangeAspect="1"/>
             </wp:cNvGraphicFramePr>
@@ -28315,7 +28438,7 @@
               <a:graphicData uri="http://schemas.openxmlformats.org/drawingml/2006/picture">
                 <pic:pic xmlns:pic="http://schemas.openxmlformats.org/drawingml/2006/picture">
                   <pic:nvPicPr>
-                    <pic:cNvPr id="0" name="Picture 28"/>
+                    <pic:cNvPr id="0" name="Picture 27"/>
                     <pic:cNvPicPr>
                       <a:picLocks noChangeAspect="1" noChangeArrowheads="1"/>
                     </pic:cNvPicPr>
@@ -28364,12 +28487,12 @@
           <w:lang/>
         </w:rPr>
       </w:pPr>
-      <w:bookmarkStart w:id="155" w:name="_Toc445721858"/>
-      <w:r>
-        <w:rPr>
-          <w:lang/>
-        </w:rPr>
-        <w:t xml:space="preserve">Слика А.6.6. Параметри за други ниво набрајања стила </w:t>
+      <w:bookmarkStart w:id="154" w:name="_Toc445721857"/>
+      <w:r>
+        <w:rPr>
+          <w:lang/>
+        </w:rPr>
+        <w:t xml:space="preserve">Слика А.6.5. Параметри за први ниво набрајања стила </w:t>
       </w:r>
       <w:r>
         <w:rPr>
@@ -28378,7 +28501,7 @@
         </w:rPr>
         <w:t>Numerisano nabrajanje</w:t>
       </w:r>
-      <w:bookmarkEnd w:id="155"/>
+      <w:bookmarkEnd w:id="154"/>
     </w:p>
     <w:p>
       <w:pPr>
@@ -28395,7 +28518,7 @@
         <w:rPr>
           <w:lang/>
         </w:rPr>
-        <w:t>Трећи ниво набрајања – слика А.6.7:</w:t>
+        <w:t>Други ниво набрајања – слика А.6.6:</w:t>
       </w:r>
     </w:p>
     <w:p>
@@ -28431,7 +28554,7 @@
         <w:rPr>
           <w:lang/>
         </w:rPr>
-        <w:t xml:space="preserve">: i), </w:t>
+        <w:t xml:space="preserve">: a), </w:t>
       </w:r>
       <w:r>
         <w:rPr>
@@ -28444,7 +28567,7 @@
         <w:rPr>
           <w:lang/>
         </w:rPr>
-        <w:t>: i,ii,iii,...</w:t>
+        <w:t>: a,b,c,...</w:t>
       </w:r>
     </w:p>
     <w:p>
@@ -28480,7 +28603,7 @@
         <w:rPr>
           <w:lang/>
         </w:rPr>
-        <w:t>: 2.4 cm</w:t>
+        <w:t>: 1.8 cm</w:t>
       </w:r>
     </w:p>
     <w:p>
@@ -28516,7 +28639,7 @@
         <w:rPr>
           <w:lang/>
         </w:rPr>
-        <w:t xml:space="preserve">: 3 cm, </w:t>
+        <w:t xml:space="preserve">: 2.4 cm, </w:t>
       </w:r>
       <w:r>
         <w:rPr>
@@ -28529,24 +28652,8 @@
         <w:rPr>
           <w:lang/>
         </w:rPr>
-        <w:t>: 3 cm.</w:t>
-      </w:r>
-    </w:p>
-    <w:p>
-      <w:pPr>
-        <w:pStyle w:val="Osnovnitekst"/>
-        <w:rPr>
-          <w:lang/>
-        </w:rPr>
-      </w:pPr>
-    </w:p>
-    <w:p>
-      <w:pPr>
-        <w:pStyle w:val="Oznakaslike"/>
-        <w:rPr>
-          <w:lang/>
-        </w:rPr>
-      </w:pPr>
+        <w:t>: 2.4 cm.</w:t>
+      </w:r>
     </w:p>
     <w:p>
       <w:pPr>
@@ -28564,7 +28671,7 @@
           <wp:inline distT="0" distB="0" distL="0" distR="0">
             <wp:extent cx="4200525" cy="2695575"/>
             <wp:effectExtent l="19050" t="0" r="9525" b="0"/>
-            <wp:docPr id="29" name="Picture 29"/>
+            <wp:docPr id="28" name="Picture 28"/>
             <wp:cNvGraphicFramePr>
               <a:graphicFrameLocks xmlns:a="http://schemas.openxmlformats.org/drawingml/2006/main" noChangeAspect="1"/>
             </wp:cNvGraphicFramePr>
@@ -28572,7 +28679,7 @@
               <a:graphicData uri="http://schemas.openxmlformats.org/drawingml/2006/picture">
                 <pic:pic xmlns:pic="http://schemas.openxmlformats.org/drawingml/2006/picture">
                   <pic:nvPicPr>
-                    <pic:cNvPr id="0" name="Picture 29"/>
+                    <pic:cNvPr id="0" name="Picture 28"/>
                     <pic:cNvPicPr>
                       <a:picLocks noChangeAspect="1" noChangeArrowheads="1"/>
                     </pic:cNvPicPr>
@@ -28606,6 +28713,263 @@
           </wp:inline>
         </w:drawing>
       </w:r>
+      <w:r>
+        <w:rPr>
+          <w:lang/>
+        </w:rPr>
+        <w:t xml:space="preserve"> </w:t>
+      </w:r>
+    </w:p>
+    <w:p>
+      <w:pPr>
+        <w:pStyle w:val="Oznakaslike"/>
+        <w:rPr>
+          <w:u w:val="single"/>
+          <w:lang/>
+        </w:rPr>
+      </w:pPr>
+      <w:bookmarkStart w:id="155" w:name="_Toc445721858"/>
+      <w:r>
+        <w:rPr>
+          <w:lang/>
+        </w:rPr>
+        <w:t xml:space="preserve">Слика А.6.6. Параметри за други ниво набрајања стила </w:t>
+      </w:r>
+      <w:r>
+        <w:rPr>
+          <w:u w:val="single"/>
+          <w:lang/>
+        </w:rPr>
+        <w:t>Numerisano nabrajanje</w:t>
+      </w:r>
+      <w:bookmarkEnd w:id="155"/>
+    </w:p>
+    <w:p>
+      <w:pPr>
+        <w:pStyle w:val="Numerisanonabrajanje"/>
+        <w:numPr>
+          <w:ilvl w:val="0"/>
+          <w:numId w:val="4"/>
+        </w:numPr>
+        <w:rPr>
+          <w:lang/>
+        </w:rPr>
+      </w:pPr>
+      <w:r>
+        <w:rPr>
+          <w:lang/>
+        </w:rPr>
+        <w:t>Трећи ниво набрајања – слика А.6.7:</w:t>
+      </w:r>
+    </w:p>
+    <w:p>
+      <w:pPr>
+        <w:pStyle w:val="Osnovnitekst"/>
+        <w:ind w:left="680"/>
+        <w:rPr>
+          <w:lang/>
+        </w:rPr>
+      </w:pPr>
+      <w:r>
+        <w:rPr>
+          <w:i/>
+          <w:u w:val="single"/>
+          <w:lang/>
+        </w:rPr>
+        <w:t>Number format</w:t>
+      </w:r>
+      <w:r>
+        <w:rPr>
+          <w:lang/>
+        </w:rPr>
+        <w:t xml:space="preserve">: </w:t>
+      </w:r>
+      <w:r>
+        <w:rPr>
+          <w:i/>
+          <w:lang/>
+        </w:rPr>
+        <w:t>Number format</w:t>
+      </w:r>
+      <w:r>
+        <w:rPr>
+          <w:lang/>
+        </w:rPr>
+        <w:t xml:space="preserve">: i), </w:t>
+      </w:r>
+      <w:r>
+        <w:rPr>
+          <w:i/>
+          <w:lang/>
+        </w:rPr>
+        <w:t>Number style</w:t>
+      </w:r>
+      <w:r>
+        <w:rPr>
+          <w:lang/>
+        </w:rPr>
+        <w:t>: i,ii,iii,...</w:t>
+      </w:r>
+    </w:p>
+    <w:p>
+      <w:pPr>
+        <w:pStyle w:val="Osnovnitekst"/>
+        <w:ind w:left="680"/>
+        <w:rPr>
+          <w:lang/>
+        </w:rPr>
+      </w:pPr>
+      <w:r>
+        <w:rPr>
+          <w:i/>
+          <w:u w:val="single"/>
+          <w:lang/>
+        </w:rPr>
+        <w:t>Number position</w:t>
+      </w:r>
+      <w:r>
+        <w:rPr>
+          <w:lang/>
+        </w:rPr>
+        <w:t xml:space="preserve">: Left, </w:t>
+      </w:r>
+      <w:r>
+        <w:rPr>
+          <w:i/>
+          <w:lang/>
+        </w:rPr>
+        <w:t>Aligned at</w:t>
+      </w:r>
+      <w:r>
+        <w:rPr>
+          <w:lang/>
+        </w:rPr>
+        <w:t>: 2.4 cm</w:t>
+      </w:r>
+    </w:p>
+    <w:p>
+      <w:pPr>
+        <w:pStyle w:val="Osnovnitekst"/>
+        <w:ind w:left="680"/>
+        <w:rPr>
+          <w:lang/>
+        </w:rPr>
+      </w:pPr>
+      <w:r>
+        <w:rPr>
+          <w:i/>
+          <w:u w:val="single"/>
+          <w:lang/>
+        </w:rPr>
+        <w:t>Text position</w:t>
+      </w:r>
+      <w:r>
+        <w:rPr>
+          <w:lang/>
+        </w:rPr>
+        <w:t xml:space="preserve">: </w:t>
+      </w:r>
+      <w:r>
+        <w:rPr>
+          <w:i/>
+          <w:lang/>
+        </w:rPr>
+        <w:t>Tab space after</w:t>
+      </w:r>
+      <w:r>
+        <w:rPr>
+          <w:lang/>
+        </w:rPr>
+        <w:t xml:space="preserve">: 3 cm, </w:t>
+      </w:r>
+      <w:r>
+        <w:rPr>
+          <w:i/>
+          <w:lang/>
+        </w:rPr>
+        <w:t>Indent at</w:t>
+      </w:r>
+      <w:r>
+        <w:rPr>
+          <w:lang/>
+        </w:rPr>
+        <w:t>: 3 cm.</w:t>
+      </w:r>
+    </w:p>
+    <w:p>
+      <w:pPr>
+        <w:pStyle w:val="Osnovnitekst"/>
+        <w:rPr>
+          <w:lang/>
+        </w:rPr>
+      </w:pPr>
+    </w:p>
+    <w:p>
+      <w:pPr>
+        <w:pStyle w:val="Oznakaslike"/>
+        <w:rPr>
+          <w:lang/>
+        </w:rPr>
+      </w:pPr>
+    </w:p>
+    <w:p>
+      <w:pPr>
+        <w:pStyle w:val="SlikeTabele"/>
+        <w:rPr>
+          <w:lang/>
+        </w:rPr>
+      </w:pPr>
+      <w:r>
+        <w:rPr>
+          <w:noProof/>
+          <w:lang/>
+        </w:rPr>
+        <w:drawing>
+          <wp:inline distT="0" distB="0" distL="0" distR="0">
+            <wp:extent cx="4200525" cy="2695575"/>
+            <wp:effectExtent l="19050" t="0" r="9525" b="0"/>
+            <wp:docPr id="29" name="Picture 29"/>
+            <wp:cNvGraphicFramePr>
+              <a:graphicFrameLocks xmlns:a="http://schemas.openxmlformats.org/drawingml/2006/main" noChangeAspect="1"/>
+            </wp:cNvGraphicFramePr>
+            <a:graphic xmlns:a="http://schemas.openxmlformats.org/drawingml/2006/main">
+              <a:graphicData uri="http://schemas.openxmlformats.org/drawingml/2006/picture">
+                <pic:pic xmlns:pic="http://schemas.openxmlformats.org/drawingml/2006/picture">
+                  <pic:nvPicPr>
+                    <pic:cNvPr id="0" name="Picture 29"/>
+                    <pic:cNvPicPr>
+                      <a:picLocks noChangeAspect="1" noChangeArrowheads="1"/>
+                    </pic:cNvPicPr>
+                  </pic:nvPicPr>
+                  <pic:blipFill>
+                    <a:blip r:embed="rId45"/>
+                    <a:srcRect/>
+                    <a:stretch>
+                      <a:fillRect/>
+                    </a:stretch>
+                  </pic:blipFill>
+                  <pic:spPr bwMode="auto">
+                    <a:xfrm>
+                      <a:off x="0" y="0"/>
+                      <a:ext cx="4200525" cy="2695575"/>
+                    </a:xfrm>
+                    <a:prstGeom prst="rect">
+                      <a:avLst/>
+                    </a:prstGeom>
+                    <a:noFill/>
+                    <a:ln w="9525">
+                      <a:noFill/>
+                      <a:miter lim="800000"/>
+                      <a:headEnd/>
+                      <a:tailEnd/>
+                    </a:ln>
+                  </pic:spPr>
+                </pic:pic>
+              </a:graphicData>
+            </a:graphic>
+          </wp:inline>
+        </w:drawing>
+      </w:r>
     </w:p>
     <w:p>
       <w:pPr>
@@ -28718,7 +29082,7 @@
                     </pic:cNvPicPr>
                   </pic:nvPicPr>
                   <pic:blipFill>
-                    <a:blip r:embed="rId45"/>
+                    <a:blip r:embed="rId46"/>
                     <a:srcRect/>
                     <a:stretch>
                       <a:fillRect/>
@@ -29324,7 +29688,7 @@
                     </pic:cNvPicPr>
                   </pic:nvPicPr>
                   <pic:blipFill>
-                    <a:blip r:embed="rId46"/>
+                    <a:blip r:embed="rId47"/>
                     <a:srcRect/>
                     <a:stretch>
                       <a:fillRect/>
@@ -29381,7 +29745,7 @@
                     </pic:cNvPicPr>
                   </pic:nvPicPr>
                   <pic:blipFill>
-                    <a:blip r:embed="rId47"/>
+                    <a:blip r:embed="rId48"/>
                     <a:srcRect/>
                     <a:stretch>
                       <a:fillRect/>
@@ -29876,7 +30240,7 @@
                     </pic:cNvPicPr>
                   </pic:nvPicPr>
                   <pic:blipFill>
-                    <a:blip r:embed="rId48"/>
+                    <a:blip r:embed="rId49"/>
                     <a:srcRect/>
                     <a:stretch>
                       <a:fillRect/>
@@ -30034,7 +30398,7 @@
                     </pic:cNvPicPr>
                   </pic:nvPicPr>
                   <pic:blipFill>
-                    <a:blip r:embed="rId49"/>
+                    <a:blip r:embed="rId50"/>
                     <a:srcRect/>
                     <a:stretch>
                       <a:fillRect/>
@@ -30191,7 +30555,7 @@
                     </pic:cNvPicPr>
                   </pic:nvPicPr>
                   <pic:blipFill>
-                    <a:blip r:embed="rId50"/>
+                    <a:blip r:embed="rId51"/>
                     <a:srcRect/>
                     <a:stretch>
                       <a:fillRect/>
@@ -30342,7 +30706,7 @@
                     </pic:cNvPicPr>
                   </pic:nvPicPr>
                   <pic:blipFill>
-                    <a:blip r:embed="rId51"/>
+                    <a:blip r:embed="rId52"/>
                     <a:srcRect/>
                     <a:stretch>
                       <a:fillRect/>
@@ -30501,7 +30865,7 @@
         <w:rStyle w:val="PageNumber"/>
         <w:noProof/>
       </w:rPr>
-      <w:t>17</w:t>
+      <w:t>18</w:t>
     </w:r>
     <w:r>
       <w:rPr>

</xml_diff>

<commit_message>
Fixed references in thesis
</commit_message>
<xml_diff>
--- a/Master rad/Jelaca - Master rad.docx
+++ b/Master rad/Jelaca - Master rad.docx
@@ -5670,15 +5670,7 @@
         <w:rPr>
           <w:color w:val="000000" w:themeColor="text1"/>
         </w:rPr>
-        <w:t>Функционалности које ова апликација додаје на функционалности апликације која је развијена као тема дипломског ра</w:t>
-      </w:r>
-      <w:bookmarkStart w:id="48" w:name="_GoBack"/>
-      <w:bookmarkEnd w:id="48"/>
-      <w:r>
-        <w:rPr>
-          <w:color w:val="000000" w:themeColor="text1"/>
-        </w:rPr>
-        <w:t>да могу се поделити на:</w:t>
+        <w:t>Функционалности које ова апликација додаје на функционалности апликације која је развијена као тема дипломског рада могу се поделити на:</w:t>
       </w:r>
     </w:p>
     <w:p>
@@ -5787,17 +5779,17 @@
       <w:pPr>
         <w:pStyle w:val="IInivonaslova-Potpoglavlje"/>
       </w:pPr>
-      <w:bookmarkStart w:id="49" w:name="_Ref459209884"/>
-      <w:bookmarkStart w:id="50" w:name="_Ref459209885"/>
-      <w:bookmarkStart w:id="51" w:name="_Ref459210930"/>
-      <w:bookmarkStart w:id="52" w:name="_Toc460377195"/>
+      <w:bookmarkStart w:id="48" w:name="_Ref459209884"/>
+      <w:bookmarkStart w:id="49" w:name="_Ref459209885"/>
+      <w:bookmarkStart w:id="50" w:name="_Ref459210930"/>
+      <w:bookmarkStart w:id="51" w:name="_Toc460377195"/>
       <w:r>
         <w:t>Дефинисање архитектуре рачунарских компоненти</w:t>
       </w:r>
+      <w:bookmarkEnd w:id="48"/>
       <w:bookmarkEnd w:id="49"/>
       <w:bookmarkEnd w:id="50"/>
       <w:bookmarkEnd w:id="51"/>
-      <w:bookmarkEnd w:id="52"/>
     </w:p>
     <w:p>
       <w:pPr>
@@ -5938,11 +5930,11 @@
       <w:pPr>
         <w:pStyle w:val="IIInivonaslova-Odeljak"/>
       </w:pPr>
-      <w:bookmarkStart w:id="53" w:name="_Toc460377196"/>
+      <w:bookmarkStart w:id="52" w:name="_Toc460377196"/>
       <w:r>
         <w:t>Дефинисање архитектуре меморије</w:t>
       </w:r>
-      <w:bookmarkEnd w:id="53"/>
+      <w:bookmarkEnd w:id="52"/>
     </w:p>
     <w:p>
       <w:pPr>
@@ -6873,17 +6865,17 @@
       <w:pPr>
         <w:pStyle w:val="IIInivonaslova-Odeljak"/>
       </w:pPr>
-      <w:bookmarkStart w:id="54" w:name="_Toc460377197"/>
+      <w:bookmarkStart w:id="53" w:name="_Toc460377197"/>
       <w:r>
         <w:t>Дефинисање архитектуре компоненти општег типа</w:t>
       </w:r>
-      <w:bookmarkEnd w:id="54"/>
+      <w:bookmarkEnd w:id="53"/>
     </w:p>
     <w:p>
       <w:pPr>
         <w:pStyle w:val="Osnovnitekst"/>
       </w:pPr>
-      <w:bookmarkStart w:id="55" w:name="_Ref459109681"/>
+      <w:bookmarkStart w:id="54" w:name="_Ref459109681"/>
       <w:r>
         <w:t xml:space="preserve">Компоненте општег типа су компоненте чија је намена </w:t>
       </w:r>
@@ -7856,17 +7848,17 @@
       <w:pPr>
         <w:pStyle w:val="IInivonaslova-Potpoglavlje"/>
       </w:pPr>
-      <w:bookmarkStart w:id="56" w:name="_Ref459110024"/>
-      <w:bookmarkStart w:id="57" w:name="_Toc460377198"/>
+      <w:bookmarkStart w:id="55" w:name="_Ref459110024"/>
+      <w:bookmarkStart w:id="56" w:name="_Toc460377198"/>
       <w:r>
         <w:t>Дефин</w:t>
       </w:r>
       <w:r>
         <w:t>исање рада рачунарских компоненти</w:t>
       </w:r>
+      <w:bookmarkEnd w:id="54"/>
       <w:bookmarkEnd w:id="55"/>
       <w:bookmarkEnd w:id="56"/>
-      <w:bookmarkEnd w:id="57"/>
     </w:p>
     <w:p>
       <w:pPr>
@@ -8581,19 +8573,19 @@
       <w:pPr>
         <w:pStyle w:val="IInivonaslova-Potpoglavlje"/>
       </w:pPr>
-      <w:bookmarkStart w:id="58" w:name="_Ref459107799"/>
-      <w:bookmarkStart w:id="59" w:name="_Ref460079775"/>
-      <w:bookmarkStart w:id="60" w:name="_Toc460377199"/>
+      <w:bookmarkStart w:id="57" w:name="_Ref459107799"/>
+      <w:bookmarkStart w:id="58" w:name="_Ref460079775"/>
+      <w:bookmarkStart w:id="59" w:name="_Toc460377199"/>
       <w:r>
         <w:lastRenderedPageBreak/>
         <w:t>Дефинисање изгледа рачунарских компонен</w:t>
       </w:r>
+      <w:bookmarkEnd w:id="57"/>
+      <w:r>
+        <w:t>ти</w:t>
+      </w:r>
       <w:bookmarkEnd w:id="58"/>
-      <w:r>
-        <w:t>ти</w:t>
-      </w:r>
       <w:bookmarkEnd w:id="59"/>
-      <w:bookmarkEnd w:id="60"/>
     </w:p>
     <w:p>
       <w:pPr>
@@ -8681,11 +8673,11 @@
       <w:pPr>
         <w:pStyle w:val="IIInivonaslova-Odeljak"/>
       </w:pPr>
-      <w:bookmarkStart w:id="61" w:name="_Toc460377200"/>
+      <w:bookmarkStart w:id="60" w:name="_Toc460377200"/>
       <w:r>
         <w:t>Подразумевани начин дефинисања изгледа рачунарске компоненте</w:t>
       </w:r>
-      <w:bookmarkEnd w:id="61"/>
+      <w:bookmarkEnd w:id="60"/>
     </w:p>
     <w:p>
       <w:pPr>
@@ -8834,13 +8826,13 @@
       <w:pPr>
         <w:pStyle w:val="IIInivonaslova-Odeljak"/>
       </w:pPr>
-      <w:bookmarkStart w:id="62" w:name="_Ref460101137"/>
-      <w:bookmarkStart w:id="63" w:name="_Toc460377201"/>
+      <w:bookmarkStart w:id="61" w:name="_Ref460101137"/>
+      <w:bookmarkStart w:id="62" w:name="_Toc460377201"/>
       <w:r>
         <w:t>Дефинисање изгледа рачунарске компоненте кроз графички интерфејс</w:t>
       </w:r>
+      <w:bookmarkEnd w:id="61"/>
       <w:bookmarkEnd w:id="62"/>
-      <w:bookmarkEnd w:id="63"/>
     </w:p>
     <w:p>
       <w:pPr>
@@ -8941,7 +8933,7 @@
       <w:pPr>
         <w:pStyle w:val="Oznakaslike"/>
       </w:pPr>
-      <w:bookmarkStart w:id="64" w:name="_Toc460377725"/>
+      <w:bookmarkStart w:id="63" w:name="_Toc460377725"/>
       <w:r>
         <w:t>С</w:t>
       </w:r>
@@ -8960,7 +8952,7 @@
       <w:r>
         <w:t>и</w:t>
       </w:r>
-      <w:bookmarkEnd w:id="64"/>
+      <w:bookmarkEnd w:id="63"/>
     </w:p>
     <w:p>
       <w:pPr>
@@ -9140,21 +9132,21 @@
       <w:pPr>
         <w:pStyle w:val="Oznakaslike"/>
       </w:pPr>
-      <w:bookmarkStart w:id="65" w:name="_Toc460377726"/>
+      <w:bookmarkStart w:id="64" w:name="_Toc460377726"/>
       <w:r>
         <w:t>Слика 3.3.2. Пример компоненте чији је изглед дефинисан кроз графички интерфејс</w:t>
       </w:r>
+      <w:bookmarkEnd w:id="64"/>
+    </w:p>
+    <w:p>
+      <w:pPr>
+        <w:pStyle w:val="IIInivonaslova-Odeljak"/>
+      </w:pPr>
+      <w:bookmarkStart w:id="65" w:name="_Toc460377202"/>
+      <w:r>
+        <w:t>Дефинисање изгледа рачунарских компоненти писањем наредби у коду</w:t>
+      </w:r>
       <w:bookmarkEnd w:id="65"/>
-    </w:p>
-    <w:p>
-      <w:pPr>
-        <w:pStyle w:val="IIInivonaslova-Odeljak"/>
-      </w:pPr>
-      <w:bookmarkStart w:id="66" w:name="_Toc460377202"/>
-      <w:r>
-        <w:t>Дефинисање изгледа рачунарских компоненти писањем наредби у коду</w:t>
-      </w:r>
-      <w:bookmarkEnd w:id="66"/>
     </w:p>
     <w:p>
       <w:pPr>
@@ -10577,81 +10569,81 @@
       <w:pPr>
         <w:pStyle w:val="Oznakaslike"/>
       </w:pPr>
-      <w:bookmarkStart w:id="67" w:name="_Toc460377727"/>
+      <w:bookmarkStart w:id="66" w:name="_Toc460377727"/>
       <w:r>
         <w:t>Слика 3.3.3. Пример дефинисања изгледа компоненте кроз код</w:t>
       </w:r>
+      <w:bookmarkEnd w:id="66"/>
+    </w:p>
+    <w:p>
+      <w:pPr>
+        <w:pStyle w:val="Osnovnitekst"/>
+      </w:pPr>
+      <w:r>
+        <w:t xml:space="preserve">Након што је дефинисао исцртавање компоненте, корисник треба да поново учита архитектуру те компоненте, на начин описан у потпоглављу </w:t>
+      </w:r>
+      <w:r>
+        <w:fldChar w:fldCharType="begin"/>
+      </w:r>
+      <w:r>
+        <w:instrText xml:space="preserve"> REF _Ref459209884 \r \h </w:instrText>
+      </w:r>
+      <w:r>
+        <w:fldChar w:fldCharType="separate"/>
+      </w:r>
+      <w:r>
+        <w:t>3.1</w:t>
+      </w:r>
+      <w:r>
+        <w:fldChar w:fldCharType="end"/>
+      </w:r>
+      <w:r>
+        <w:t xml:space="preserve">, да би апликација поново учитала код који описује рад компоненте. Алтернативни начин за остваривање овога је избором опције </w:t>
+      </w:r>
+      <w:r>
+        <w:rPr>
+          <w:i/>
+        </w:rPr>
+        <w:t>Architecture</w:t>
+      </w:r>
+      <w:r>
+        <w:t xml:space="preserve"> из главног менија, а затим кликом на опцију</w:t>
+      </w:r>
+      <w:r>
+        <w:rPr>
+          <w:i/>
+        </w:rPr>
+        <w:t xml:space="preserve"> Recompile. </w:t>
+      </w:r>
+      <w:r>
+        <w:t>То се може остварити и притиском тастера</w:t>
+      </w:r>
+      <w:r>
+        <w:rPr>
+          <w:i/>
+        </w:rPr>
+        <w:t xml:space="preserve"> F3 </w:t>
+      </w:r>
+      <w:r>
+        <w:t>на тастатури.</w:t>
+      </w:r>
+    </w:p>
+    <w:p>
+      <w:pPr>
+        <w:pStyle w:val="IInivonaslova-Potpoglavlje"/>
+      </w:pPr>
+      <w:bookmarkStart w:id="67" w:name="_Ref459215575"/>
+      <w:bookmarkStart w:id="68" w:name="_Ref459298623"/>
+      <w:bookmarkStart w:id="69" w:name="_Toc460377203"/>
+      <w:r>
+        <w:t>Пројектовање рачунарског систе</w:t>
+      </w:r>
       <w:bookmarkEnd w:id="67"/>
-    </w:p>
-    <w:p>
-      <w:pPr>
-        <w:pStyle w:val="Osnovnitekst"/>
-      </w:pPr>
-      <w:r>
-        <w:t xml:space="preserve">Након што је дефинисао исцртавање компоненте, корисник треба да поново учита архитектуру те компоненте, на начин описан у потпоглављу </w:t>
-      </w:r>
-      <w:r>
-        <w:fldChar w:fldCharType="begin"/>
-      </w:r>
-      <w:r>
-        <w:instrText xml:space="preserve"> REF _Ref459209884 \r \h </w:instrText>
-      </w:r>
-      <w:r>
-        <w:fldChar w:fldCharType="separate"/>
-      </w:r>
-      <w:r>
-        <w:t>3.1</w:t>
-      </w:r>
-      <w:r>
-        <w:fldChar w:fldCharType="end"/>
-      </w:r>
-      <w:r>
-        <w:t xml:space="preserve">, да би апликација поново учитала код који описује рад компоненте. Алтернативни начин за остваривање овога је избором опције </w:t>
-      </w:r>
-      <w:r>
-        <w:rPr>
-          <w:i/>
-        </w:rPr>
-        <w:t>Architecture</w:t>
-      </w:r>
-      <w:r>
-        <w:t xml:space="preserve"> из главног менија, а затим кликом на опцију</w:t>
-      </w:r>
-      <w:r>
-        <w:rPr>
-          <w:i/>
-        </w:rPr>
-        <w:t xml:space="preserve"> Recompile. </w:t>
-      </w:r>
-      <w:r>
-        <w:t>То се може остварити и притиском тастера</w:t>
-      </w:r>
-      <w:r>
-        <w:rPr>
-          <w:i/>
-        </w:rPr>
-        <w:t xml:space="preserve"> F3 </w:t>
-      </w:r>
-      <w:r>
-        <w:t>на тастатури.</w:t>
-      </w:r>
-    </w:p>
-    <w:p>
-      <w:pPr>
-        <w:pStyle w:val="IInivonaslova-Potpoglavlje"/>
-      </w:pPr>
-      <w:bookmarkStart w:id="68" w:name="_Ref459215575"/>
-      <w:bookmarkStart w:id="69" w:name="_Ref459298623"/>
-      <w:bookmarkStart w:id="70" w:name="_Toc460377203"/>
-      <w:r>
-        <w:t>Пројектовање рачунарског систе</w:t>
+      <w:r>
+        <w:t>ма</w:t>
       </w:r>
       <w:bookmarkEnd w:id="68"/>
-      <w:r>
-        <w:t>ма</w:t>
-      </w:r>
       <w:bookmarkEnd w:id="69"/>
-      <w:bookmarkEnd w:id="70"/>
     </w:p>
     <w:p>
       <w:pPr>
@@ -10767,14 +10759,14 @@
       <w:pPr>
         <w:pStyle w:val="Oznakaslike"/>
       </w:pPr>
-      <w:bookmarkStart w:id="71" w:name="_Toc460377728"/>
+      <w:bookmarkStart w:id="70" w:name="_Toc460377728"/>
       <w:r>
         <w:t>Слика 3</w:t>
       </w:r>
       <w:r>
         <w:t>.4.1. Прозор за пројектовање система</w:t>
       </w:r>
-      <w:bookmarkEnd w:id="71"/>
+      <w:bookmarkEnd w:id="70"/>
     </w:p>
     <w:p>
       <w:pPr>
@@ -10928,107 +10920,227 @@
       <w:pPr>
         <w:pStyle w:val="Oznakaslike"/>
       </w:pPr>
-      <w:bookmarkStart w:id="72" w:name="_Toc460377729"/>
+      <w:bookmarkStart w:id="71" w:name="_Toc460377729"/>
       <w:r>
         <w:t>Слика 3.4.2. Пример система</w:t>
       </w:r>
+      <w:bookmarkEnd w:id="71"/>
+    </w:p>
+    <w:p>
+      <w:pPr>
+        <w:rPr>
+          <w:lang w:val="sr-Latn-CS"/>
+        </w:rPr>
+      </w:pPr>
+      <w:r>
+        <w:rPr>
+          <w:lang w:val="sr-Latn-CS"/>
+        </w:rPr>
+        <w:t>У наставку текста, свака од ових функционалности је кратко објашењена.</w:t>
+      </w:r>
+    </w:p>
+    <w:p>
+      <w:pPr>
+        <w:pStyle w:val="IIInivonaslova-Odeljak"/>
+      </w:pPr>
+      <w:bookmarkStart w:id="72" w:name="_Toc460377204"/>
+      <w:r>
+        <w:t>Додавање компоненти</w:t>
+      </w:r>
       <w:bookmarkEnd w:id="72"/>
     </w:p>
     <w:p>
       <w:pPr>
-        <w:rPr>
-          <w:lang w:val="sr-Latn-CS"/>
-        </w:rPr>
-      </w:pPr>
-      <w:r>
-        <w:rPr>
-          <w:lang w:val="sr-Latn-CS"/>
-        </w:rPr>
-        <w:t>У наставку текста, свака од ових функционалности је кратко објашењена.</w:t>
+        <w:pStyle w:val="Osnovnitekst"/>
+      </w:pPr>
+      <w:r>
+        <w:t xml:space="preserve">Да би додао компоненту, корисник треба из листе постојећих компоненти, односно компоненти чију је архитектуру дефинисао, изабере на једну и затим кликне на дугме </w:t>
+      </w:r>
+      <w:r>
+        <w:rPr>
+          <w:i/>
+        </w:rPr>
+        <w:t>Add.</w:t>
+      </w:r>
+      <w:r>
+        <w:t xml:space="preserve"> Изабрана компонента се  тада додаје н</w:t>
+      </w:r>
+      <w:r>
+        <w:t xml:space="preserve">а панел системски панел и корисник је може померати по системском панелу превлачењем миша. </w:t>
+      </w:r>
+    </w:p>
+    <w:p>
+      <w:pPr>
+        <w:pStyle w:val="Osnovnitekst"/>
+      </w:pPr>
+      <w:r>
+        <w:t xml:space="preserve">Свака компонента, осим компоненти типа процесора, се може додавати више пута. Такође, све компоненте које  нису процесор се могу копирати. То се може постићи десним кликом на компоненту која је додата на системски панел, затим одабиром опције </w:t>
+      </w:r>
+      <w:r>
+        <w:rPr>
+          <w:i/>
+        </w:rPr>
+        <w:t>Copy</w:t>
+      </w:r>
+      <w:r>
+        <w:t>, а онда десним кликом на празан део системског панела и одабиром опције</w:t>
+      </w:r>
+      <w:r>
+        <w:rPr>
+          <w:i/>
+        </w:rPr>
+        <w:t xml:space="preserve"> Paste</w:t>
+      </w:r>
+      <w:r>
+        <w:t>.</w:t>
+      </w:r>
+    </w:p>
+    <w:p>
+      <w:pPr>
+        <w:pStyle w:val="Osnovnitekst"/>
+      </w:pPr>
+      <w:r>
+        <w:t xml:space="preserve">Свака компонента се може  и уклонити из система, десним кликом на њу, а затим одабиром опције </w:t>
+      </w:r>
+      <w:r>
+        <w:rPr>
+          <w:i/>
+        </w:rPr>
+        <w:t>Remove</w:t>
+      </w:r>
+      <w:r>
+        <w:t>.</w:t>
       </w:r>
     </w:p>
     <w:p>
       <w:pPr>
         <w:pStyle w:val="IIInivonaslova-Odeljak"/>
       </w:pPr>
-      <w:bookmarkStart w:id="73" w:name="_Toc460377204"/>
-      <w:r>
-        <w:t>Додавање компоненти</w:t>
-      </w:r>
-      <w:bookmarkEnd w:id="73"/>
-    </w:p>
-    <w:p>
-      <w:pPr>
-        <w:pStyle w:val="Osnovnitekst"/>
-      </w:pPr>
-      <w:r>
-        <w:t xml:space="preserve">Да би додао компоненту, корисник треба из листе постојећих компоненти, односно компоненти чију је архитектуру дефинисао, изабере на једну и затим кликне на дугме </w:t>
-      </w:r>
-      <w:r>
-        <w:rPr>
-          <w:i/>
-        </w:rPr>
-        <w:t>Add.</w:t>
-      </w:r>
-      <w:r>
-        <w:t xml:space="preserve"> Изабрана компонента се  тада додаје н</w:t>
-      </w:r>
-      <w:r>
-        <w:t xml:space="preserve">а панел системски панел и корисник је може померати по системском панелу превлачењем миша. </w:t>
-      </w:r>
-    </w:p>
-    <w:p>
-      <w:pPr>
-        <w:pStyle w:val="Osnovnitekst"/>
-      </w:pPr>
-      <w:r>
-        <w:t xml:space="preserve">Свака компонента, осим компоненти типа процесора, се може додавати више пута. Такође, све компоненте које  нису процесор се могу копирати. То се може постићи десним кликом на компоненту која је додата на системски панел, затим одабиром опције </w:t>
-      </w:r>
-      <w:r>
-        <w:rPr>
-          <w:i/>
-        </w:rPr>
-        <w:t>Copy</w:t>
-      </w:r>
-      <w:r>
-        <w:t>, а онда десним кликом на празан део системског панела и одабиром опције</w:t>
-      </w:r>
-      <w:r>
-        <w:rPr>
-          <w:i/>
-        </w:rPr>
-        <w:t xml:space="preserve"> Paste</w:t>
-      </w:r>
-      <w:r>
-        <w:t>.</w:t>
-      </w:r>
-    </w:p>
-    <w:p>
-      <w:pPr>
-        <w:pStyle w:val="Osnovnitekst"/>
-      </w:pPr>
-      <w:r>
-        <w:t xml:space="preserve">Свака компонента се може  и уклонити из система, десним кликом на њу, а затим одабиром опције </w:t>
-      </w:r>
-      <w:r>
-        <w:rPr>
-          <w:i/>
-        </w:rPr>
-        <w:t>Remove</w:t>
-      </w:r>
-      <w:r>
-        <w:t>.</w:t>
-      </w:r>
-    </w:p>
-    <w:p>
-      <w:pPr>
-        <w:pStyle w:val="IIInivonaslova-Odeljak"/>
-      </w:pPr>
-      <w:bookmarkStart w:id="74" w:name="_Toc460377205"/>
+      <w:bookmarkStart w:id="73" w:name="_Toc460377205"/>
       <w:r>
         <w:lastRenderedPageBreak/>
         <w:t>Дефинисање веза између компоненти</w:t>
       </w:r>
+      <w:bookmarkEnd w:id="73"/>
+    </w:p>
+    <w:p>
+      <w:pPr>
+        <w:pStyle w:val="Osnovnitekst"/>
+      </w:pPr>
+      <w:r>
+        <w:t xml:space="preserve">Све компоненте се могу повезивати сигналима који повезују њихове пинове. </w:t>
+      </w:r>
+    </w:p>
+    <w:p>
+      <w:pPr>
+        <w:pStyle w:val="Osnovnitekst"/>
+      </w:pPr>
+      <w:r>
+        <w:t xml:space="preserve">Левим кликом миша на пин компоненте, почиње се исцртавање сигнала. Док исцртавање траје, левим кликом миша се може направити </w:t>
+      </w:r>
+      <w:r>
+        <w:t xml:space="preserve">промена </w:t>
+      </w:r>
+      <w:r>
+        <w:t>правца исцртавања. Сигнал се може повезати са другим пином, левим кликом на њега, а може се и оставити неповезан са другим, што се чини десним кликом миша.</w:t>
+      </w:r>
+    </w:p>
+    <w:p>
+      <w:pPr>
+        <w:pStyle w:val="Osnovnitekst"/>
+      </w:pPr>
+      <w:r>
+        <w:t xml:space="preserve">За сваки сигнал, може се везати други сигнал. То се може урадити именовањем сигнала. Десним кликом миша на сигнал, отвара се мени на коме треба изабрати опцију </w:t>
+      </w:r>
+      <w:r>
+        <w:rPr>
+          <w:i/>
+        </w:rPr>
+        <w:t xml:space="preserve">Manage names. </w:t>
+      </w:r>
+      <w:r>
+        <w:t xml:space="preserve">Отвара се дијалог у коме се са леве стране види листа свих актуелних имена сигнала. У тој листи, бирањем било ког имена, а затим кликом на дугме </w:t>
+      </w:r>
+      <w:r>
+        <w:rPr>
+          <w:i/>
+        </w:rPr>
+        <w:t>Remove</w:t>
+      </w:r>
+      <w:r>
+        <w:t xml:space="preserve">, изабрано име се уклања из листе имена. Укуцавањем имена у поље </w:t>
+      </w:r>
+      <w:r>
+        <w:rPr>
+          <w:i/>
+        </w:rPr>
+        <w:t xml:space="preserve">New name, </w:t>
+      </w:r>
+      <w:r>
+        <w:t xml:space="preserve">а затим кликом на дугме </w:t>
+      </w:r>
+      <w:r>
+        <w:rPr>
+          <w:i/>
+        </w:rPr>
+        <w:t xml:space="preserve"> Add, </w:t>
+      </w:r>
+      <w:r>
+        <w:t xml:space="preserve">ново име се додаје у листу имена. Кликом на дугме </w:t>
+      </w:r>
+      <w:r>
+        <w:rPr>
+          <w:i/>
+        </w:rPr>
+        <w:t xml:space="preserve">Аpply, </w:t>
+      </w:r>
+      <w:r>
+        <w:t>извршене промене се чу</w:t>
+      </w:r>
+      <w:r>
+        <w:t>вају, док се кликом на дугме</w:t>
+      </w:r>
+      <w:r>
+        <w:rPr>
+          <w:i/>
+        </w:rPr>
+        <w:t xml:space="preserve"> Cancel</w:t>
+      </w:r>
+      <w:r>
+        <w:t xml:space="preserve"> сачуване промене одбацују. Уколико се дода име које је већ додељено неком другом сигналу, та два сигнала се онда спајају</w:t>
+      </w:r>
+      <w:r>
+        <w:t xml:space="preserve"> и надаље чине један сигнал</w:t>
+      </w:r>
+      <w:r>
+        <w:t>. Новодобијени сигнал има листу имена која одговара унији претходно спојених сигнала.</w:t>
+      </w:r>
+    </w:p>
+    <w:p>
+      <w:pPr>
+        <w:pStyle w:val="Osnovnitekst"/>
+        <w:rPr>
+          <w:i/>
+        </w:rPr>
+      </w:pPr>
+      <w:r>
+        <w:t xml:space="preserve">Сваки додати сигнал се може и уклонити. То се чини десним кликом миша на њега, а затим одабиром опције </w:t>
+      </w:r>
+      <w:r>
+        <w:rPr>
+          <w:i/>
+        </w:rPr>
+        <w:t>Remove.</w:t>
+      </w:r>
+    </w:p>
+    <w:p>
+      <w:pPr>
+        <w:pStyle w:val="IIInivonaslova-Odeljak"/>
+      </w:pPr>
+      <w:bookmarkStart w:id="74" w:name="_Toc460377206"/>
+      <w:r>
+        <w:t>Додавање магистрале</w:t>
+      </w:r>
       <w:bookmarkEnd w:id="74"/>
     </w:p>
     <w:p>
@@ -11036,7 +11148,7 @@
         <w:pStyle w:val="Osnovnitekst"/>
       </w:pPr>
       <w:r>
-        <w:t xml:space="preserve">Све компоненте се могу повезивати сигналима који повезују њихове пинове. </w:t>
+        <w:t>Корисник може додати произвољан број магистрала, а свака магистрала може имати произвољан број битова, тј. садржати произвољан број сигнала.</w:t>
       </w:r>
     </w:p>
     <w:p>
@@ -11044,13 +11156,46 @@
         <w:pStyle w:val="Osnovnitekst"/>
       </w:pPr>
       <w:r>
-        <w:t xml:space="preserve">Левим кликом миша на пин компоненте, почиње се исцртавање сигнала. Док исцртавање траје, левим кликом миша се може направити </w:t>
-      </w:r>
-      <w:r>
-        <w:t xml:space="preserve">промена </w:t>
-      </w:r>
-      <w:r>
-        <w:t>правца исцртавања. Сигнал се може повезати са другим пином, левим кликом на њега, а може се и оставити неповезан са другим, што се чини десним кликом миша.</w:t>
+        <w:t xml:space="preserve">Да би се додала магистрала, треба кликнути на дугме </w:t>
+      </w:r>
+      <w:r>
+        <w:rPr>
+          <w:i/>
+        </w:rPr>
+        <w:t>Draw bus</w:t>
+      </w:r>
+      <w:r>
+        <w:t xml:space="preserve">. Тада се прелази на мод цртања магистрале, из кога се излази поновним кликом на исто дугме, које је сада постало </w:t>
+      </w:r>
+      <w:r>
+        <w:rPr>
+          <w:i/>
+        </w:rPr>
+        <w:t>Stop</w:t>
+      </w:r>
+      <w:r>
+        <w:t xml:space="preserve">. Док се налази у моду цртања магистрале, левим кликом на било који празан део системског панела, почиње цртање магистрале. Левим кликом миша може се направити промена правца исцртавања. Десним кликом, цртање магистрале се завршава и отвара се дијалог </w:t>
+      </w:r>
+      <w:r>
+        <w:t>у коме се од корисника тражи да изабере ширину магистрале. Након тога, магистрала је направљена и излази се из мода цртања магистрале. Овако направљена магистрала садржи онолико сигнала колико је корисник изабрао за њену ширину и има аутоматски генерисано име. Сваки од њених сигнала има име исто као и магистрала, са суфиксом [</w:t>
+      </w:r>
+      <w:r>
+        <w:rPr>
+          <w:i/>
+        </w:rPr>
+        <w:t>brojSignala</w:t>
+      </w:r>
+      <w:r>
+        <w:t xml:space="preserve">], где </w:t>
+      </w:r>
+      <w:r>
+        <w:rPr>
+          <w:i/>
+        </w:rPr>
+        <w:t xml:space="preserve">brojSignala </w:t>
+      </w:r>
+      <w:r>
+        <w:t>представља редни број сигнала на магистрали.</w:t>
       </w:r>
     </w:p>
     <w:p>
@@ -11058,16 +11203,15 @@
         <w:pStyle w:val="Osnovnitekst"/>
       </w:pPr>
       <w:r>
-        <w:t xml:space="preserve">За сваки сигнал, може се везати други сигнал. То се може урадити именовањем сигнала. Десним кликом миша на сигнал, отвара се мени на коме треба изабрати опцију </w:t>
-      </w:r>
-      <w:r>
-        <w:rPr>
-          <w:i/>
-        </w:rPr>
-        <w:t xml:space="preserve">Manage names. </w:t>
-      </w:r>
-      <w:r>
-        <w:t xml:space="preserve">Отвара се дијалог у коме се са леве стране види листа свих актуелних имена сигнала. У тој листи, бирањем било ког имена, а затим кликом на дугме </w:t>
+        <w:t>Свакој магистрали се може мењати име на исти начин као што се то може чинити и са сигналом, при чему важе иста правила за спајање сигнала као и раније.</w:t>
+      </w:r>
+    </w:p>
+    <w:p>
+      <w:pPr>
+        <w:pStyle w:val="Osnovnitekst"/>
+      </w:pPr>
+      <w:r>
+        <w:t xml:space="preserve">Магистрала се може уклонити десним кликом на њу, па одабиром опције </w:t>
       </w:r>
       <w:r>
         <w:rPr>
@@ -11076,221 +11220,96 @@
         <w:t>Remove</w:t>
       </w:r>
       <w:r>
-        <w:t xml:space="preserve">, изабрано име се уклања из листе имена. Укуцавањем имена у поље </w:t>
-      </w:r>
-      <w:r>
-        <w:rPr>
-          <w:i/>
-        </w:rPr>
-        <w:t xml:space="preserve">New name, </w:t>
-      </w:r>
-      <w:r>
-        <w:t xml:space="preserve">а затим кликом на дугме </w:t>
-      </w:r>
-      <w:r>
-        <w:rPr>
-          <w:i/>
-        </w:rPr>
-        <w:t xml:space="preserve"> Add, </w:t>
-      </w:r>
-      <w:r>
-        <w:t xml:space="preserve">ново име се додаје у листу имена. Кликом на дугме </w:t>
-      </w:r>
-      <w:r>
-        <w:rPr>
-          <w:i/>
-        </w:rPr>
-        <w:t xml:space="preserve">Аpply, </w:t>
-      </w:r>
-      <w:r>
-        <w:t>извршене промене се чу</w:t>
-      </w:r>
-      <w:r>
-        <w:t>вају, док се кликом на дугме</w:t>
-      </w:r>
-      <w:r>
-        <w:rPr>
-          <w:i/>
-        </w:rPr>
-        <w:t xml:space="preserve"> Cancel</w:t>
-      </w:r>
-      <w:r>
-        <w:t xml:space="preserve"> сачуване промене одбацују. Уколико се дода име које је већ додељено неком другом сигналу, та два сигнала се онда спајају</w:t>
-      </w:r>
-      <w:r>
-        <w:t xml:space="preserve"> и надаље чине један сигнал</w:t>
-      </w:r>
-      <w:r>
-        <w:t>. Новодобијени сигнал има листу имена која одговара унији претходно спојених сигнала.</w:t>
-      </w:r>
+        <w:t>.</w:t>
+      </w:r>
+    </w:p>
+    <w:p>
+      <w:pPr>
+        <w:pStyle w:val="IIInivonaslova-Odeljak"/>
+      </w:pPr>
+      <w:bookmarkStart w:id="75" w:name="_Toc460377207"/>
+      <w:r>
+        <w:t>Meњање фреквенције рада система</w:t>
+      </w:r>
+      <w:bookmarkEnd w:id="75"/>
     </w:p>
     <w:p>
       <w:pPr>
         <w:pStyle w:val="Osnovnitekst"/>
-        <w:rPr>
-          <w:i/>
-        </w:rPr>
-      </w:pPr>
-      <w:r>
-        <w:t xml:space="preserve">Сваки додати сигнал се може и уклонити. То се чини десним кликом миша на њега, а затим одабиром опције </w:t>
-      </w:r>
-      <w:r>
-        <w:rPr>
-          <w:i/>
-        </w:rPr>
-        <w:t>Remove.</w:t>
+      </w:pPr>
+      <w:r>
+        <w:t>Да би променио фреквенцију, корисник треба да у одељак испод системског панела унес</w:t>
+      </w:r>
+      <w:r>
+        <w:t>е вредност која представља фрекв</w:t>
+      </w:r>
+      <w:r>
+        <w:t>енцију рада система у Hz.</w:t>
       </w:r>
     </w:p>
     <w:p>
       <w:pPr>
         <w:pStyle w:val="IIInivonaslova-Odeljak"/>
       </w:pPr>
-      <w:bookmarkStart w:id="75" w:name="_Toc460377206"/>
-      <w:r>
-        <w:t>Додавање магистрале</w:t>
-      </w:r>
-      <w:bookmarkEnd w:id="75"/>
+      <w:bookmarkStart w:id="76" w:name="_Toc460377208"/>
+      <w:r>
+        <w:t>Чување пројектованог система</w:t>
+      </w:r>
+      <w:bookmarkEnd w:id="76"/>
     </w:p>
     <w:p>
       <w:pPr>
         <w:pStyle w:val="Osnovnitekst"/>
       </w:pPr>
       <w:r>
-        <w:t>Корисник може додати произвољан број магистрала, а свака магистрала може имати произвољан број битова, тј. садржати произвољан број сигнала.</w:t>
-      </w:r>
-    </w:p>
-    <w:p>
-      <w:pPr>
-        <w:pStyle w:val="Osnovnitekst"/>
-      </w:pPr>
-      <w:r>
-        <w:t xml:space="preserve">Да би се додала магистрала, треба кликнути на дугме </w:t>
-      </w:r>
-      <w:r>
-        <w:rPr>
-          <w:i/>
-        </w:rPr>
-        <w:t>Draw bus</w:t>
-      </w:r>
-      <w:r>
-        <w:t xml:space="preserve">. Тада се прелази на мод цртања магистрале, из кога се излази поновним кликом на исто дугме, које је сада постало </w:t>
-      </w:r>
-      <w:r>
-        <w:rPr>
-          <w:i/>
-        </w:rPr>
-        <w:t>Stop</w:t>
-      </w:r>
-      <w:r>
-        <w:t xml:space="preserve">. Док се налази у моду цртања магистрале, левим кликом на било који празан део системског панела, почиње цртање магистрале. Левим кликом миша може се направити промена правца исцртавања. Десним кликом, цртање магистрале се завршава и отвара се дијалог </w:t>
-      </w:r>
-      <w:r>
-        <w:t>у коме се од корисника тражи да изабере ширину магистрале. Након тога, магистрала је направљена и излази се из мода цртања магистрале. Овако направљена магистрала садржи онолико сигнала колико је корисник изабрао за њену ширину и има аутоматски генерисано име. Сваки од њених сигнала има име исто као и магистрала, са суфиксом [</w:t>
-      </w:r>
-      <w:r>
-        <w:rPr>
-          <w:i/>
-        </w:rPr>
-        <w:t>brojSignala</w:t>
-      </w:r>
-      <w:r>
-        <w:t xml:space="preserve">], где </w:t>
-      </w:r>
-      <w:r>
-        <w:rPr>
-          <w:i/>
-        </w:rPr>
-        <w:t xml:space="preserve">brojSignala </w:t>
-      </w:r>
-      <w:r>
-        <w:t>представља редни број сигнала на магистрали.</w:t>
-      </w:r>
-    </w:p>
-    <w:p>
-      <w:pPr>
-        <w:pStyle w:val="Osnovnitekst"/>
-      </w:pPr>
-      <w:r>
-        <w:t>Свакој магистрали се може мењати име на исти начин као што се то може чинити и са сигналом, при чему важе иста правила за спајање сигнала као и раније.</w:t>
-      </w:r>
-    </w:p>
-    <w:p>
-      <w:pPr>
-        <w:pStyle w:val="Osnovnitekst"/>
-      </w:pPr>
-      <w:r>
-        <w:t xml:space="preserve">Магистрала се може уклонити десним кликом на њу, па одабиром опције </w:t>
-      </w:r>
-      <w:r>
-        <w:rPr>
-          <w:i/>
-        </w:rPr>
-        <w:t>Remove</w:t>
-      </w:r>
-      <w:r>
-        <w:t>.</w:t>
+        <w:t xml:space="preserve">У сваком тренутку, корисник може сачувати пројектовани систем. Да би то учинио, треба да притисне дугме </w:t>
+      </w:r>
+      <w:r>
+        <w:rPr>
+          <w:i/>
+        </w:rPr>
+        <w:t>Save</w:t>
+      </w:r>
+      <w:r>
+        <w:t>,  а затим у дијалогу који се отвори да одабере локацију где жели да сачува систем.</w:t>
       </w:r>
     </w:p>
     <w:p>
       <w:pPr>
         <w:pStyle w:val="IIInivonaslova-Odeljak"/>
       </w:pPr>
-      <w:bookmarkStart w:id="76" w:name="_Toc460377207"/>
-      <w:r>
-        <w:t>Meњање фреквенције рада система</w:t>
-      </w:r>
-      <w:bookmarkEnd w:id="76"/>
-    </w:p>
-    <w:p>
-      <w:pPr>
-        <w:pStyle w:val="Osnovnitekst"/>
-      </w:pPr>
-      <w:r>
-        <w:t>Да би променио фреквенцију, корисник треба да у одељак испод системског панела унес</w:t>
-      </w:r>
-      <w:r>
-        <w:t>е вредност која представља фрекв</w:t>
-      </w:r>
-      <w:r>
-        <w:t>енцију рада система у Hz.</w:t>
-      </w:r>
-    </w:p>
-    <w:p>
-      <w:pPr>
-        <w:pStyle w:val="IIInivonaslova-Odeljak"/>
-      </w:pPr>
-      <w:bookmarkStart w:id="77" w:name="_Toc460377208"/>
-      <w:r>
-        <w:t>Чување пројектованог система</w:t>
-      </w:r>
-      <w:bookmarkEnd w:id="77"/>
-    </w:p>
-    <w:p>
-      <w:pPr>
-        <w:pStyle w:val="Osnovnitekst"/>
-      </w:pPr>
-      <w:r>
-        <w:t xml:space="preserve">У сваком тренутку, корисник може сачувати пројектовани систем. Да би то учинио, треба да притисне дугме </w:t>
-      </w:r>
-      <w:r>
-        <w:rPr>
-          <w:i/>
-        </w:rPr>
-        <w:t>Save</w:t>
-      </w:r>
-      <w:r>
-        <w:t>,  а затим у дијалогу који се отвори да одабере локацију где жели да сачува систем.</w:t>
-      </w:r>
-    </w:p>
-    <w:p>
-      <w:pPr>
-        <w:pStyle w:val="IIInivonaslova-Odeljak"/>
-      </w:pPr>
-      <w:bookmarkStart w:id="78" w:name="_Toc460377209"/>
+      <w:bookmarkStart w:id="77" w:name="_Toc460377209"/>
       <w:r>
         <w:lastRenderedPageBreak/>
         <w:t>Учитавање претходно сачуваног система</w:t>
       </w:r>
+      <w:bookmarkEnd w:id="77"/>
+    </w:p>
+    <w:p>
+      <w:pPr>
+        <w:pStyle w:val="Osnovnitekst"/>
+      </w:pPr>
+      <w:r>
+        <w:t xml:space="preserve">Да би учитао претходно сачувани систем, корисник треба да притисне дугме </w:t>
+      </w:r>
+      <w:r>
+        <w:rPr>
+          <w:i/>
+        </w:rPr>
+        <w:t>Load</w:t>
+      </w:r>
+      <w:r>
+        <w:t xml:space="preserve"> и  у дијалогу који се отвори одабере систем који жели да учита. Када ово уради, корисник губи све несачуване измене које је урадио на систему који је до тада пројектовао.</w:t>
+      </w:r>
+    </w:p>
+    <w:p>
+      <w:pPr>
+        <w:pStyle w:val="IInivonaslova-Potpoglavlje"/>
+      </w:pPr>
+      <w:bookmarkStart w:id="78" w:name="_Toc460377210"/>
+      <w:r>
+        <w:t>Симулирање рада рачунарског система</w:t>
+      </w:r>
       <w:bookmarkEnd w:id="78"/>
     </w:p>
     <w:p>
@@ -11298,34 +11317,45 @@
         <w:pStyle w:val="Osnovnitekst"/>
       </w:pPr>
       <w:r>
-        <w:t xml:space="preserve">Да би учитао претходно сачувани систем, корисник треба да притисне дугме </w:t>
-      </w:r>
-      <w:r>
-        <w:rPr>
-          <w:i/>
-        </w:rPr>
-        <w:t>Load</w:t>
-      </w:r>
-      <w:r>
-        <w:t xml:space="preserve"> и  у дијалогу који се отвори одабере систем који жели да учита. Када ово уради, корисник губи све несачуване измене које је урадио на систему који је до тада пројектовао.</w:t>
-      </w:r>
-    </w:p>
-    <w:p>
-      <w:pPr>
-        <w:pStyle w:val="IInivonaslova-Potpoglavlje"/>
-      </w:pPr>
-      <w:bookmarkStart w:id="79" w:name="_Toc460377210"/>
-      <w:r>
-        <w:t>Симулирање рада рачунарског система</w:t>
-      </w:r>
-      <w:bookmarkEnd w:id="79"/>
+        <w:t xml:space="preserve">Корисник може симулирати рад рачунарског система. Услов за остваривање ове функционалности јесте претходно дефинисан пројекат и пројектован рачунарски систем. </w:t>
+      </w:r>
     </w:p>
     <w:p>
       <w:pPr>
         <w:pStyle w:val="Osnovnitekst"/>
       </w:pPr>
       <w:r>
-        <w:t xml:space="preserve">Корисник може симулирати рад рачунарског система. Услов за остваривање ове функционалности јесте претходно дефинисан пројекат и пројектован рачунарски систем. </w:t>
+        <w:t xml:space="preserve">Да би симулирао рад рачунарског система, корисник треба прво да напише програмски код у едитору кода и да га преведе у машински код. Овај код треба да одговара спецификацији језика који је дефинисао при дефинисању архитектуре процесора. Након што је код написан и преведен у машински код, он се може покретати на процесору који припада дефинисаном рачунарском систему. То се постиже притиском на дугме </w:t>
+      </w:r>
+      <w:r>
+        <w:rPr>
+          <w:i/>
+        </w:rPr>
+        <w:t>Execute</w:t>
+      </w:r>
+      <w:r>
+        <w:t>, у доњем десном углу прозора за пројектовање система.</w:t>
+      </w:r>
+      <w:r>
+        <w:t xml:space="preserve"> Овакво покретање машинског кода извршава програм док не дође до краја или до прве следеће тачке заустављања, које се могу дефинисати у едитору. Други начин покретања је покретање у режиму такт-по-такт. Ово се може постићи притиском на дугме </w:t>
+      </w:r>
+      <w:r>
+        <w:rPr>
+          <w:i/>
+        </w:rPr>
+        <w:t xml:space="preserve">Execute next step, </w:t>
+      </w:r>
+      <w:r>
+        <w:t xml:space="preserve">одмах поред </w:t>
+      </w:r>
+      <w:r>
+        <w:rPr>
+          <w:i/>
+        </w:rPr>
+        <w:t xml:space="preserve">Execute </w:t>
+      </w:r>
+      <w:r>
+        <w:t xml:space="preserve">дугмета. Сваки притисак на ово дугме помера извршавање симулације за један такт системског времена, дефинисаног фреквенцијом рада система. Ова два режима се могу комбиновати, па се тако, на пример, првих 5 инструкција може извршити одједном, а затим се код може покретати такт-по-такт, да би се могли пратити неки специфични детаљи рада целог система. </w:t>
       </w:r>
     </w:p>
     <w:p>
@@ -11333,37 +11363,7 @@
         <w:pStyle w:val="Osnovnitekst"/>
       </w:pPr>
       <w:r>
-        <w:t xml:space="preserve">Да би симулирао рад рачунарског система, корисник треба прво да напише програмски код у едитору кода и да га преведе у машински код. Овај код треба да одговара спецификацији језика који је дефинисао при дефинисању архитектуре процесора. Након што је код написан и преведен у машински код, он се може покретати на процесору који припада дефинисаном рачунарском систему. То се постиже притиском на дугме </w:t>
-      </w:r>
-      <w:r>
-        <w:rPr>
-          <w:i/>
-        </w:rPr>
-        <w:t>Execute</w:t>
-      </w:r>
-      <w:r>
-        <w:t>, у доњем десном углу прозора за пројектовање система.</w:t>
-      </w:r>
-      <w:r>
-        <w:t xml:space="preserve"> Овакво покретање машинског кода извршава програм док не дође до краја или до прве следеће тачке заустављања, које се могу дефинисати у едитору. Други начин покретања је покретање у режиму такт-по-такт. Ово се може постићи притиском на дугме </w:t>
-      </w:r>
-      <w:r>
-        <w:rPr>
-          <w:i/>
-        </w:rPr>
-        <w:t xml:space="preserve">Execute next step, </w:t>
-      </w:r>
-      <w:r>
-        <w:t xml:space="preserve">одмах поред </w:t>
-      </w:r>
-      <w:r>
-        <w:rPr>
-          <w:i/>
-        </w:rPr>
-        <w:t xml:space="preserve">Execute </w:t>
-      </w:r>
-      <w:r>
-        <w:t xml:space="preserve">дугмета. Сваки притисак на ово дугме помера извршавање симулације за један такт системског времена, дефинисаног фреквенцијом рада система. Ова два режима се могу комбиновати, па се тако, на пример, првих 5 инструкција може извршити одједном, а затим се код може покретати такт-по-такт, да би се могли пратити неки специфични детаљи рада целог система. </w:t>
+        <w:t>У сваком тренутку, корисник може променити фреквенцију рада система, што се одражава на брзину рада система.</w:t>
       </w:r>
     </w:p>
     <w:p>
@@ -11371,7 +11371,22 @@
         <w:pStyle w:val="Osnovnitekst"/>
       </w:pPr>
       <w:r>
-        <w:t>У сваком тренутку, корисник може променити фреквенцију рада система, што се одражава на брзину рада система.</w:t>
+        <w:tab/>
+      </w:r>
+      <w:r>
+        <w:t>Током симулације, корисник на системском панелу мо</w:t>
+      </w:r>
+      <w:r>
+        <w:t xml:space="preserve">же да прати вредности сигнала, пратећи боје сигнала. Такође, у сваком тренутку корисник може да види који пинови постављају вредности сигнала, као и које вредности постављају. То може урадити тако  што направи десни клик на сигнал, а затим изабере опцију </w:t>
+      </w:r>
+      <w:r>
+        <w:rPr>
+          <w:i/>
+        </w:rPr>
+        <w:t>See pin states</w:t>
+      </w:r>
+      <w:r>
+        <w:t>. Кориснику се приказује листа свих пинова и вредности које они постављају на изабрани сигнал.</w:t>
       </w:r>
     </w:p>
     <w:p>
@@ -11379,22 +11394,16 @@
         <w:pStyle w:val="Osnovnitekst"/>
       </w:pPr>
       <w:r>
-        <w:tab/>
-      </w:r>
-      <w:r>
-        <w:t>Током симулације, корисник на системском панелу мо</w:t>
-      </w:r>
-      <w:r>
-        <w:t xml:space="preserve">же да прати вредности сигнала, пратећи боје сигнала. Такође, у сваком тренутку корисник може да види који пинови постављају вредности сигнала, као и које вредности постављају. То може урадити тако  што направи десни клик на сигнал, а затим изабере опцију </w:t>
-      </w:r>
-      <w:r>
-        <w:rPr>
-          <w:i/>
-        </w:rPr>
-        <w:t>See pin states</w:t>
-      </w:r>
-      <w:r>
-        <w:t>. Кориснику се приказује листа свих пинова и вредности које они постављају на изабрани сигнал.</w:t>
+        <w:t xml:space="preserve">У сваком тренутку, корисник може проверити или изменити вредности регистара компоненти које имају регистре. То може урадити десним кликом на жељену компоненту, а затим одабиром опције </w:t>
+      </w:r>
+      <w:r>
+        <w:rPr>
+          <w:i/>
+        </w:rPr>
+        <w:t>Registers</w:t>
+      </w:r>
+      <w:r>
+        <w:t>. Тада се отвара дијалог са приказом вредности свих регистара компоненте, које је могуће изменити.</w:t>
       </w:r>
     </w:p>
     <w:p>
@@ -11402,23 +11411,6 @@
         <w:pStyle w:val="Osnovnitekst"/>
       </w:pPr>
       <w:r>
-        <w:t xml:space="preserve">У сваком тренутку, корисник може проверити или изменити вредности регистара компоненти које имају регистре. То може урадити десним кликом на жељену компоненту, а затим одабиром опције </w:t>
-      </w:r>
-      <w:r>
-        <w:rPr>
-          <w:i/>
-        </w:rPr>
-        <w:t>Registers</w:t>
-      </w:r>
-      <w:r>
-        <w:t>. Тада се отвара дијалог са приказом вредности свих регистара компоненте, које је могуће изменити.</w:t>
-      </w:r>
-    </w:p>
-    <w:p>
-      <w:pPr>
-        <w:pStyle w:val="Osnovnitekst"/>
-      </w:pPr>
-      <w:r>
         <w:t xml:space="preserve">Корисник може у сваком тренутку проверити или изменити вредности меморијских локација компонената које имају меморијске локације. То може урадити десним кликом на жељен компоненту, а затим одабиром опције </w:t>
       </w:r>
       <w:r>
@@ -11438,14 +11430,14 @@
       <w:pPr>
         <w:pStyle w:val="Inivonaslova-Poglavlje"/>
       </w:pPr>
-      <w:bookmarkStart w:id="80" w:name="_Ref460263184"/>
-      <w:bookmarkStart w:id="81" w:name="_Toc460377211"/>
+      <w:bookmarkStart w:id="79" w:name="_Ref460263184"/>
+      <w:bookmarkStart w:id="80" w:name="_Toc460377211"/>
       <w:r>
         <w:lastRenderedPageBreak/>
         <w:t>Реализација</w:t>
       </w:r>
+      <w:bookmarkEnd w:id="79"/>
       <w:bookmarkEnd w:id="80"/>
-      <w:bookmarkEnd w:id="81"/>
     </w:p>
     <w:p>
       <w:pPr>
@@ -11671,33 +11663,33 @@
       <w:pPr>
         <w:pStyle w:val="IInivonaslova-Potpoglavlje"/>
       </w:pPr>
-      <w:bookmarkStart w:id="82" w:name="_Toc460377212"/>
+      <w:bookmarkStart w:id="81" w:name="_Toc460377212"/>
       <w:r>
         <w:t>Реализација графичког интерфејса</w:t>
       </w:r>
+      <w:bookmarkEnd w:id="81"/>
+    </w:p>
+    <w:p>
+      <w:pPr>
+        <w:pStyle w:val="Osnovnitekst"/>
+      </w:pPr>
+      <w:r>
+        <w:t xml:space="preserve">Највећи део графичког интерфејса реализованог у оквиру овог рада тиче се имплементације прозора за дефинисање изгледа компоненти и прозора за пројектовање система. У наставку овог поглавља, објашњена је имплементација ова два прозора. </w:t>
+      </w:r>
+    </w:p>
+    <w:p>
+      <w:pPr>
+        <w:pStyle w:val="IIInivonaslova-Odeljak"/>
+      </w:pPr>
+      <w:bookmarkStart w:id="82" w:name="_Ref459986897"/>
+      <w:bookmarkStart w:id="83" w:name="_Ref460004726"/>
+      <w:bookmarkStart w:id="84" w:name="_Toc460377213"/>
+      <w:r>
+        <w:t>Реализација прозора за дефинисање изгледа компоненти</w:t>
+      </w:r>
       <w:bookmarkEnd w:id="82"/>
-    </w:p>
-    <w:p>
-      <w:pPr>
-        <w:pStyle w:val="Osnovnitekst"/>
-      </w:pPr>
-      <w:r>
-        <w:t xml:space="preserve">Највећи део графичког интерфејса реализованог у оквиру овог рада тиче се имплементације прозора за дефинисање изгледа компоненти и прозора за пројектовање система. У наставку овог поглавља, објашњена је имплементација ова два прозора. </w:t>
-      </w:r>
-    </w:p>
-    <w:p>
-      <w:pPr>
-        <w:pStyle w:val="IIInivonaslova-Odeljak"/>
-      </w:pPr>
-      <w:bookmarkStart w:id="83" w:name="_Ref459986897"/>
-      <w:bookmarkStart w:id="84" w:name="_Ref460004726"/>
-      <w:bookmarkStart w:id="85" w:name="_Toc460377213"/>
-      <w:r>
-        <w:t>Реализација прозора за дефинисање изгледа компоненти</w:t>
-      </w:r>
       <w:bookmarkEnd w:id="83"/>
       <w:bookmarkEnd w:id="84"/>
-      <w:bookmarkEnd w:id="85"/>
     </w:p>
     <w:p>
       <w:pPr>
@@ -11892,7 +11884,7 @@
       <w:pPr>
         <w:pStyle w:val="Oznakaslike"/>
       </w:pPr>
-      <w:bookmarkStart w:id="86" w:name="_Toc460377730"/>
+      <w:bookmarkStart w:id="85" w:name="_Toc460377730"/>
       <w:r>
         <w:t>Слика 4</w:t>
       </w:r>
@@ -11911,7 +11903,7 @@
       <w:r>
         <w:t xml:space="preserve"> изгледа компоненти</w:t>
       </w:r>
-      <w:bookmarkEnd w:id="86"/>
+      <w:bookmarkEnd w:id="85"/>
     </w:p>
     <w:p>
       <w:pPr>
@@ -11986,7 +11978,7 @@
       <w:pPr>
         <w:pStyle w:val="Oznakatabele"/>
       </w:pPr>
-      <w:bookmarkStart w:id="87" w:name="_Toc460377250"/>
+      <w:bookmarkStart w:id="86" w:name="_Toc460377250"/>
       <w:r>
         <w:t xml:space="preserve">Табела 4.1.1. Преглед најважнијих догађаја класе </w:t>
       </w:r>
@@ -11996,7 +11988,7 @@
         </w:rPr>
         <w:t>Designer</w:t>
       </w:r>
-      <w:bookmarkEnd w:id="87"/>
+      <w:bookmarkEnd w:id="86"/>
     </w:p>
     <w:tbl>
       <w:tblPr>
@@ -12339,7 +12331,7 @@
           <w:highlight w:val="white"/>
         </w:rPr>
       </w:pPr>
-      <w:bookmarkStart w:id="88" w:name="_Toc459816732"/>
+      <w:bookmarkStart w:id="87" w:name="_Toc459816732"/>
     </w:p>
     <w:p>
       <w:pPr>
@@ -16482,14 +16474,14 @@
           <w:highlight w:val="white"/>
         </w:rPr>
       </w:pPr>
-      <w:bookmarkStart w:id="89" w:name="_Toc460377731"/>
+      <w:bookmarkStart w:id="88" w:name="_Toc460377731"/>
       <w:r>
         <w:rPr>
           <w:highlight w:val="white"/>
         </w:rPr>
         <w:t>Слика 4.1.2. Проналажење граница компоненте приликом исцртавања</w:t>
       </w:r>
-      <w:bookmarkEnd w:id="89"/>
+      <w:bookmarkEnd w:id="88"/>
     </w:p>
     <w:p>
       <w:pPr>
@@ -16619,7 +16611,7 @@
       <w:pPr>
         <w:pStyle w:val="Oznakatabele"/>
       </w:pPr>
-      <w:bookmarkStart w:id="90" w:name="_Toc460377251"/>
+      <w:bookmarkStart w:id="89" w:name="_Toc460377251"/>
       <w:r>
         <w:t xml:space="preserve">Табела 4.1.2. Преглед најважнијих догађаја класе </w:t>
       </w:r>
@@ -16629,7 +16621,7 @@
         </w:rPr>
         <w:t>DragAndDropPanel</w:t>
       </w:r>
-      <w:bookmarkEnd w:id="90"/>
+      <w:bookmarkEnd w:id="89"/>
     </w:p>
     <w:tbl>
       <w:tblPr>
@@ -17352,17 +17344,17 @@
       <w:pPr>
         <w:pStyle w:val="IIInivonaslova-Odeljak"/>
       </w:pPr>
-      <w:bookmarkStart w:id="91" w:name="_Ref460103772"/>
-      <w:bookmarkStart w:id="92" w:name="_Toc460377214"/>
-      <w:bookmarkStart w:id="93" w:name="_Ref459929862"/>
+      <w:bookmarkStart w:id="90" w:name="_Ref460103772"/>
+      <w:bookmarkStart w:id="91" w:name="_Toc460377214"/>
+      <w:bookmarkStart w:id="92" w:name="_Ref459929862"/>
       <w:r>
         <w:t>Реализација прозора за пројектовање система</w:t>
       </w:r>
       <w:r>
         <w:t xml:space="preserve"> и симулирање рада система</w:t>
       </w:r>
+      <w:bookmarkEnd w:id="90"/>
       <w:bookmarkEnd w:id="91"/>
-      <w:bookmarkEnd w:id="92"/>
     </w:p>
     <w:p>
       <w:pPr>
@@ -17442,7 +17434,7 @@
         </w:rPr>
         <w:lastRenderedPageBreak/>
         <w:drawing>
-          <wp:inline distT="0" distB="0" distL="0" distR="0" wp14:anchorId="05CAC102" wp14:editId="4E5B2FA2">
+          <wp:inline distT="0" distB="0" distL="0" distR="0" wp14:anchorId="7D67EC45" wp14:editId="16E00423">
             <wp:extent cx="6120130" cy="4604305"/>
             <wp:effectExtent l="19050" t="0" r="0" b="0"/>
             <wp:docPr id="5" name="Picture 4"/>
@@ -17492,7 +17484,7 @@
       <w:pPr>
         <w:pStyle w:val="Oznakaslike"/>
       </w:pPr>
-      <w:bookmarkStart w:id="94" w:name="_Toc460377732"/>
+      <w:bookmarkStart w:id="93" w:name="_Toc460377732"/>
       <w:r>
         <w:t>Слика 4.1.3</w:t>
       </w:r>
@@ -17502,7 +17494,7 @@
       <w:r>
         <w:t xml:space="preserve"> и симулирања рада система</w:t>
       </w:r>
-      <w:bookmarkEnd w:id="94"/>
+      <w:bookmarkEnd w:id="93"/>
     </w:p>
     <w:p>
       <w:pPr>
@@ -17656,7 +17648,7 @@
           <w:i/>
         </w:rPr>
       </w:pPr>
-      <w:bookmarkStart w:id="95" w:name="_Toc460377252"/>
+      <w:bookmarkStart w:id="94" w:name="_Toc460377252"/>
       <w:r>
         <w:lastRenderedPageBreak/>
         <w:t xml:space="preserve">Табела 4.1.3. Преглед најважнијих догађаја класе </w:t>
@@ -17667,7 +17659,7 @@
         </w:rPr>
         <w:t>Clipboard</w:t>
       </w:r>
-      <w:bookmarkEnd w:id="95"/>
+      <w:bookmarkEnd w:id="94"/>
     </w:p>
     <w:tbl>
       <w:tblPr>
@@ -18764,14 +18756,14 @@
       <w:pPr>
         <w:pStyle w:val="IInivonaslova-Potpoglavlje"/>
       </w:pPr>
-      <w:bookmarkStart w:id="96" w:name="_Ref460004949"/>
-      <w:bookmarkStart w:id="97" w:name="_Toc460377215"/>
+      <w:bookmarkStart w:id="95" w:name="_Ref460004949"/>
+      <w:bookmarkStart w:id="96" w:name="_Toc460377215"/>
       <w:r>
         <w:t>Реализација логичких функционалности</w:t>
       </w:r>
-      <w:bookmarkEnd w:id="93"/>
+      <w:bookmarkEnd w:id="92"/>
+      <w:bookmarkEnd w:id="95"/>
       <w:bookmarkEnd w:id="96"/>
-      <w:bookmarkEnd w:id="97"/>
     </w:p>
     <w:p>
       <w:pPr>
@@ -18877,15 +18869,15 @@
       <w:pPr>
         <w:pStyle w:val="IIInivonaslova-Odeljak"/>
       </w:pPr>
-      <w:bookmarkStart w:id="98" w:name="_Ref460101822"/>
-      <w:bookmarkStart w:id="99" w:name="_Ref460101953"/>
-      <w:bookmarkStart w:id="100" w:name="_Toc460377216"/>
+      <w:bookmarkStart w:id="97" w:name="_Ref460101822"/>
+      <w:bookmarkStart w:id="98" w:name="_Ref460101953"/>
+      <w:bookmarkStart w:id="99" w:name="_Toc460377216"/>
       <w:r>
         <w:t>Дефинисање архитектуре и рада рачунарских компоненти</w:t>
       </w:r>
+      <w:bookmarkEnd w:id="97"/>
       <w:bookmarkEnd w:id="98"/>
       <w:bookmarkEnd w:id="99"/>
-      <w:bookmarkEnd w:id="100"/>
     </w:p>
     <w:p>
       <w:pPr>
@@ -18970,7 +18962,7 @@
         </w:rPr>
         <w:lastRenderedPageBreak/>
         <w:drawing>
-          <wp:inline distT="0" distB="0" distL="0" distR="0" wp14:anchorId="1B3F45C0" wp14:editId="65639FCE">
+          <wp:inline distT="0" distB="0" distL="0" distR="0" wp14:anchorId="2B0B69F0" wp14:editId="6FEBF101">
             <wp:extent cx="6122958" cy="5710687"/>
             <wp:effectExtent l="19050" t="0" r="0" b="0"/>
             <wp:docPr id="4" name="Picture 2"/>
@@ -19023,11 +19015,11 @@
       <w:r>
         <w:tab/>
       </w:r>
-      <w:bookmarkStart w:id="101" w:name="_Toc460377733"/>
+      <w:bookmarkStart w:id="100" w:name="_Toc460377733"/>
       <w:r>
         <w:t>Слика 4.2.1. Дијаграм класа од значаја за дефинисање архитектуре и рада компоненти</w:t>
       </w:r>
-      <w:bookmarkEnd w:id="101"/>
+      <w:bookmarkEnd w:id="100"/>
     </w:p>
     <w:p>
       <w:pPr>
@@ -19840,13 +19832,13 @@
       <w:pPr>
         <w:pStyle w:val="IIInivonaslova-Odeljak"/>
       </w:pPr>
-      <w:bookmarkStart w:id="102" w:name="_Ref460071985"/>
-      <w:bookmarkStart w:id="103" w:name="_Toc460377217"/>
+      <w:bookmarkStart w:id="101" w:name="_Ref460071985"/>
+      <w:bookmarkStart w:id="102" w:name="_Toc460377217"/>
       <w:r>
         <w:t>Дефинисање изгледа рачунарских компоненти</w:t>
       </w:r>
+      <w:bookmarkEnd w:id="101"/>
       <w:bookmarkEnd w:id="102"/>
-      <w:bookmarkEnd w:id="103"/>
     </w:p>
     <w:p>
       <w:pPr>
@@ -19941,7 +19933,7 @@
         </w:rPr>
         <w:lastRenderedPageBreak/>
         <w:drawing>
-          <wp:inline distT="0" distB="0" distL="0" distR="0" wp14:anchorId="39F67F7F" wp14:editId="408606ED">
+          <wp:inline distT="0" distB="0" distL="0" distR="0" wp14:anchorId="4989A4E1" wp14:editId="40872CC5">
             <wp:extent cx="6120130" cy="7702028"/>
             <wp:effectExtent l="19050" t="0" r="0" b="0"/>
             <wp:docPr id="9" name="Picture 5"/>
@@ -19991,11 +19983,11 @@
       <w:pPr>
         <w:pStyle w:val="Oznakaslike"/>
       </w:pPr>
-      <w:bookmarkStart w:id="104" w:name="_Toc460377734"/>
+      <w:bookmarkStart w:id="103" w:name="_Toc460377734"/>
       <w:r>
         <w:t>Слика 4.2.2. Дијаграм класа значајних за дефинисање изгледа компоненти</w:t>
       </w:r>
-      <w:bookmarkEnd w:id="104"/>
+      <w:bookmarkEnd w:id="103"/>
     </w:p>
     <w:p>
       <w:pPr>
@@ -20254,12 +20246,12 @@
       <w:pPr>
         <w:pStyle w:val="IIInivonaslova-Odeljak"/>
       </w:pPr>
-      <w:bookmarkStart w:id="105" w:name="_Toc460377218"/>
+      <w:bookmarkStart w:id="104" w:name="_Toc460377218"/>
       <w:r>
         <w:lastRenderedPageBreak/>
         <w:t>Пројектовање рачунарског система</w:t>
       </w:r>
-      <w:bookmarkEnd w:id="105"/>
+      <w:bookmarkEnd w:id="104"/>
     </w:p>
     <w:p>
       <w:pPr>
@@ -20308,7 +20300,7 @@
           <w:lang w:val="en-US"/>
         </w:rPr>
         <w:drawing>
-          <wp:inline distT="0" distB="0" distL="0" distR="0" wp14:anchorId="70C47921" wp14:editId="3C67C852">
+          <wp:inline distT="0" distB="0" distL="0" distR="0" wp14:anchorId="1CCD6406" wp14:editId="0E830795">
             <wp:extent cx="6116886" cy="6357668"/>
             <wp:effectExtent l="19050" t="0" r="0" b="0"/>
             <wp:docPr id="11" name="Picture 7"/>
@@ -20358,11 +20350,11 @@
       <w:pPr>
         <w:pStyle w:val="Oznakaslike"/>
       </w:pPr>
-      <w:bookmarkStart w:id="106" w:name="_Toc460377735"/>
+      <w:bookmarkStart w:id="105" w:name="_Toc460377735"/>
       <w:r>
         <w:t>Слика 4.2.3. Дијаграм класа значајних за пројектовање система</w:t>
       </w:r>
-      <w:bookmarkEnd w:id="106"/>
+      <w:bookmarkEnd w:id="105"/>
     </w:p>
     <w:p>
       <w:pPr>
@@ -24057,11 +24049,11 @@
       <w:pPr>
         <w:pStyle w:val="Oznakaslike"/>
       </w:pPr>
-      <w:bookmarkStart w:id="107" w:name="_Toc460377736"/>
+      <w:bookmarkStart w:id="106" w:name="_Toc460377736"/>
       <w:r>
         <w:t>Слика 4.2.4. Спајање сигнала по  имену</w:t>
       </w:r>
-      <w:bookmarkEnd w:id="107"/>
+      <w:bookmarkEnd w:id="106"/>
     </w:p>
     <w:p>
       <w:pPr>
@@ -24244,13 +24236,13 @@
       <w:pPr>
         <w:pStyle w:val="IIInivonaslova-Odeljak"/>
       </w:pPr>
-      <w:bookmarkStart w:id="108" w:name="_Ref460078163"/>
-      <w:bookmarkStart w:id="109" w:name="_Toc460377219"/>
+      <w:bookmarkStart w:id="107" w:name="_Ref460078163"/>
+      <w:bookmarkStart w:id="108" w:name="_Toc460377219"/>
       <w:r>
         <w:t>Симулирање рада рачунарског система</w:t>
       </w:r>
+      <w:bookmarkEnd w:id="107"/>
       <w:bookmarkEnd w:id="108"/>
-      <w:bookmarkEnd w:id="109"/>
     </w:p>
     <w:p>
       <w:pPr>
@@ -24289,7 +24281,7 @@
         </w:rPr>
         <w:lastRenderedPageBreak/>
         <w:drawing>
-          <wp:inline distT="0" distB="0" distL="0" distR="0" wp14:anchorId="747CC9D4" wp14:editId="7257B443">
+          <wp:inline distT="0" distB="0" distL="0" distR="0" wp14:anchorId="53C6AAF5" wp14:editId="07994BF4">
             <wp:extent cx="6120738" cy="5391510"/>
             <wp:effectExtent l="19050" t="0" r="0" b="0"/>
             <wp:docPr id="12" name="Picture 8"/>
@@ -24339,14 +24331,14 @@
       <w:pPr>
         <w:pStyle w:val="Oznakaslike"/>
       </w:pPr>
-      <w:bookmarkStart w:id="110" w:name="_Toc460377737"/>
+      <w:bookmarkStart w:id="109" w:name="_Toc460377737"/>
       <w:r>
         <w:t>Слика 4.2.5</w:t>
       </w:r>
       <w:r>
         <w:t>. Дијаграм класа од значаја за симулирање рада система</w:t>
       </w:r>
-      <w:bookmarkEnd w:id="110"/>
+      <w:bookmarkEnd w:id="109"/>
     </w:p>
     <w:p>
       <w:pPr>
@@ -24864,14 +24856,14 @@
       <w:pPr>
         <w:pStyle w:val="Inivonaslova-Poglavlje"/>
       </w:pPr>
-      <w:bookmarkStart w:id="111" w:name="_Ref460263436"/>
-      <w:bookmarkStart w:id="112" w:name="_Toc460377220"/>
+      <w:bookmarkStart w:id="110" w:name="_Ref460263436"/>
+      <w:bookmarkStart w:id="111" w:name="_Toc460377220"/>
       <w:r>
         <w:lastRenderedPageBreak/>
         <w:t>Тестирање</w:t>
       </w:r>
+      <w:bookmarkEnd w:id="110"/>
       <w:bookmarkEnd w:id="111"/>
-      <w:bookmarkEnd w:id="112"/>
     </w:p>
     <w:p>
       <w:pPr>
@@ -26631,14 +26623,14 @@
           <w:highlight w:val="white"/>
         </w:rPr>
       </w:pPr>
-      <w:bookmarkStart w:id="113" w:name="_Toc460377738"/>
+      <w:bookmarkStart w:id="112" w:name="_Toc460377738"/>
       <w:r>
         <w:rPr>
           <w:highlight w:val="white"/>
         </w:rPr>
         <w:t>Слика 5.1.1. Опис регистарског директног начина адресирања</w:t>
       </w:r>
-      <w:bookmarkEnd w:id="113"/>
+      <w:bookmarkEnd w:id="112"/>
     </w:p>
     <w:p>
       <w:pPr>
@@ -27601,11 +27593,11 @@
       <w:r>
         <w:t xml:space="preserve"> </w:t>
       </w:r>
-      <w:bookmarkStart w:id="114" w:name="_Toc460377739"/>
+      <w:bookmarkStart w:id="113" w:name="_Toc460377739"/>
       <w:r>
         <w:t>Слика 5.1.2. Опис непосредног начина адресирања</w:t>
       </w:r>
-      <w:bookmarkEnd w:id="114"/>
+      <w:bookmarkEnd w:id="113"/>
     </w:p>
     <w:p>
       <w:pPr>
@@ -27998,14 +27990,14 @@
       <w:pPr>
         <w:pStyle w:val="Oznakaslike"/>
       </w:pPr>
-      <w:bookmarkStart w:id="115" w:name="_Toc460377740"/>
+      <w:bookmarkStart w:id="114" w:name="_Toc460377740"/>
       <w:r>
         <w:t xml:space="preserve">Слика 5.1.3. Код за </w:t>
       </w:r>
       <w:r>
         <w:t>тест системе 1, 2 и 3</w:t>
       </w:r>
-      <w:bookmarkEnd w:id="115"/>
+      <w:bookmarkEnd w:id="114"/>
     </w:p>
     <w:p>
       <w:pPr>
@@ -28025,7 +28017,7 @@
           <w:lang w:val="en-US"/>
         </w:rPr>
         <w:drawing>
-          <wp:inline distT="0" distB="0" distL="0" distR="0" wp14:anchorId="29AB5E0F" wp14:editId="2E4438B2">
+          <wp:inline distT="0" distB="0" distL="0" distR="0" wp14:anchorId="1F03860A" wp14:editId="653A0286">
             <wp:extent cx="4182015" cy="2818772"/>
             <wp:effectExtent l="19050" t="0" r="8985" b="0"/>
             <wp:docPr id="15" name="Picture 2"/>
@@ -28075,14 +28067,14 @@
       <w:pPr>
         <w:pStyle w:val="Oznakaslike"/>
       </w:pPr>
-      <w:bookmarkStart w:id="116" w:name="_Toc460377741"/>
+      <w:bookmarkStart w:id="115" w:name="_Toc460377741"/>
       <w:r>
         <w:t>Слика 5.1.4</w:t>
       </w:r>
       <w:r>
         <w:t>. Тест систем број 1</w:t>
       </w:r>
-      <w:bookmarkEnd w:id="116"/>
+      <w:bookmarkEnd w:id="115"/>
     </w:p>
     <w:p>
       <w:pPr>
@@ -28133,7 +28125,7 @@
         </w:rPr>
         <w:lastRenderedPageBreak/>
         <w:drawing>
-          <wp:inline distT="0" distB="0" distL="0" distR="0" wp14:anchorId="0A3FD6F0" wp14:editId="4E257999">
+          <wp:inline distT="0" distB="0" distL="0" distR="0" wp14:anchorId="7D7FC729" wp14:editId="2A087318">
             <wp:extent cx="4828996" cy="3241724"/>
             <wp:effectExtent l="19050" t="0" r="0" b="0"/>
             <wp:docPr id="18" name="Picture 4"/>
@@ -28183,14 +28175,14 @@
       <w:pPr>
         <w:pStyle w:val="Oznakaslike"/>
       </w:pPr>
-      <w:bookmarkStart w:id="117" w:name="_Toc460377742"/>
+      <w:bookmarkStart w:id="116" w:name="_Toc460377742"/>
       <w:r>
         <w:t>Слика 5.1.5</w:t>
       </w:r>
       <w:r>
         <w:t>. Тест систем број 2</w:t>
       </w:r>
-      <w:bookmarkEnd w:id="117"/>
+      <w:bookmarkEnd w:id="116"/>
     </w:p>
     <w:p>
       <w:pPr>
@@ -28222,7 +28214,7 @@
           <w:lang w:val="en-US"/>
         </w:rPr>
         <w:drawing>
-          <wp:inline distT="0" distB="0" distL="0" distR="0" wp14:anchorId="0EB6B635" wp14:editId="1278B7A5">
+          <wp:inline distT="0" distB="0" distL="0" distR="0" wp14:anchorId="21343BA8" wp14:editId="6BE170FF">
             <wp:extent cx="3905969" cy="3997143"/>
             <wp:effectExtent l="19050" t="0" r="0" b="0"/>
             <wp:docPr id="19" name="Picture 5"/>
@@ -28272,7 +28264,7 @@
       <w:pPr>
         <w:pStyle w:val="Oznakaslike"/>
       </w:pPr>
-      <w:bookmarkStart w:id="118" w:name="_Toc460377743"/>
+      <w:bookmarkStart w:id="117" w:name="_Toc460377743"/>
       <w:r>
         <w:t>Слика 5.1.</w:t>
       </w:r>
@@ -28282,7 +28274,7 @@
       <w:r>
         <w:t>. Тест систем број 3</w:t>
       </w:r>
-      <w:bookmarkEnd w:id="118"/>
+      <w:bookmarkEnd w:id="117"/>
     </w:p>
     <w:p>
       <w:pPr>
@@ -34799,11 +34791,11 @@
       <w:pPr>
         <w:pStyle w:val="Oznakaslike"/>
       </w:pPr>
-      <w:bookmarkStart w:id="119" w:name="_Toc460377744"/>
+      <w:bookmarkStart w:id="118" w:name="_Toc460377744"/>
       <w:r>
         <w:t>Слика 5.1.7. Код којим се описује исцртавање седмосегментно дисплеја</w:t>
       </w:r>
-      <w:bookmarkEnd w:id="119"/>
+      <w:bookmarkEnd w:id="118"/>
     </w:p>
     <w:p>
       <w:pPr>
@@ -34859,7 +34851,7 @@
         </w:rPr>
         <w:lastRenderedPageBreak/>
         <w:drawing>
-          <wp:inline distT="0" distB="0" distL="0" distR="0" wp14:anchorId="3C29E4BF" wp14:editId="2E3948E2">
+          <wp:inline distT="0" distB="0" distL="0" distR="0" wp14:anchorId="42B8E617" wp14:editId="4A5FD925">
             <wp:extent cx="4251026" cy="4251026"/>
             <wp:effectExtent l="19050" t="0" r="0" b="0"/>
             <wp:docPr id="23" name="Picture 9"/>
@@ -34909,11 +34901,11 @@
       <w:pPr>
         <w:pStyle w:val="Oznakaslike"/>
       </w:pPr>
-      <w:bookmarkStart w:id="120" w:name="_Toc460377745"/>
+      <w:bookmarkStart w:id="119" w:name="_Toc460377745"/>
       <w:r>
         <w:t>Слика 5.1.8. Тест систем број 4</w:t>
       </w:r>
-      <w:bookmarkEnd w:id="120"/>
+      <w:bookmarkEnd w:id="119"/>
     </w:p>
     <w:p>
       <w:pPr>
@@ -35263,11 +35255,11 @@
       <w:pPr>
         <w:pStyle w:val="Oznakaslike"/>
       </w:pPr>
-      <w:bookmarkStart w:id="121" w:name="_Toc460377746"/>
+      <w:bookmarkStart w:id="120" w:name="_Toc460377746"/>
       <w:r>
         <w:t>Слика 5.1.9. Код за тест систем број 4</w:t>
       </w:r>
-      <w:bookmarkEnd w:id="121"/>
+      <w:bookmarkEnd w:id="120"/>
     </w:p>
     <w:p>
       <w:pPr>
@@ -35314,7 +35306,7 @@
         </w:rPr>
         <w:lastRenderedPageBreak/>
         <w:drawing>
-          <wp:inline distT="0" distB="0" distL="0" distR="0" wp14:anchorId="66ADC33E" wp14:editId="332803C1">
+          <wp:inline distT="0" distB="0" distL="0" distR="0" wp14:anchorId="5A1A43A5" wp14:editId="3CA1FDAA">
             <wp:extent cx="4673719" cy="3607379"/>
             <wp:effectExtent l="19050" t="0" r="0" b="0"/>
             <wp:docPr id="24" name="Picture 10"/>
@@ -35364,11 +35356,11 @@
       <w:pPr>
         <w:pStyle w:val="Oznakaslike"/>
       </w:pPr>
-      <w:bookmarkStart w:id="122" w:name="_Toc460377747"/>
+      <w:bookmarkStart w:id="121" w:name="_Toc460377747"/>
       <w:r>
         <w:t>Слика 5.1.10. Тест систем број 5</w:t>
       </w:r>
-      <w:bookmarkEnd w:id="122"/>
+      <w:bookmarkEnd w:id="121"/>
     </w:p>
     <w:p>
       <w:pPr>
@@ -35495,11 +35487,11 @@
       <w:pPr>
         <w:pStyle w:val="Oznakaslike"/>
       </w:pPr>
-      <w:bookmarkStart w:id="123" w:name="_Toc460377748"/>
+      <w:bookmarkStart w:id="122" w:name="_Toc460377748"/>
       <w:r>
         <w:t>Слика 5.1.11. Код за тест систем број 5</w:t>
       </w:r>
-      <w:bookmarkEnd w:id="123"/>
+      <w:bookmarkEnd w:id="122"/>
     </w:p>
     <w:p>
       <w:pPr>
@@ -35596,12 +35588,12 @@
       <w:pPr>
         <w:pStyle w:val="Oznakatabele"/>
       </w:pPr>
-      <w:bookmarkStart w:id="124" w:name="_Toc460377253"/>
+      <w:bookmarkStart w:id="123" w:name="_Toc460377253"/>
       <w:r>
         <w:lastRenderedPageBreak/>
         <w:t>Табела 5.1.1. Преглед резултата тестирања</w:t>
       </w:r>
-      <w:bookmarkEnd w:id="124"/>
+      <w:bookmarkEnd w:id="123"/>
     </w:p>
     <w:tbl>
       <w:tblPr>
@@ -36104,14 +36096,14 @@
       <w:pPr>
         <w:pStyle w:val="Inivonaslova-Poglavlje"/>
       </w:pPr>
-      <w:bookmarkStart w:id="125" w:name="_Toc460377221"/>
-      <w:bookmarkStart w:id="126" w:name="_Ref460515888"/>
+      <w:bookmarkStart w:id="124" w:name="_Toc460377221"/>
+      <w:bookmarkStart w:id="125" w:name="_Ref460515888"/>
       <w:r>
         <w:lastRenderedPageBreak/>
         <w:t>Закључак</w:t>
       </w:r>
+      <w:bookmarkEnd w:id="124"/>
       <w:bookmarkEnd w:id="125"/>
-      <w:bookmarkEnd w:id="126"/>
     </w:p>
     <w:p>
       <w:pPr>
@@ -36367,16 +36359,16 @@
       <w:pPr>
         <w:pStyle w:val="SadrajLiteratura"/>
       </w:pPr>
-      <w:bookmarkStart w:id="127" w:name="_Toc254342946"/>
-      <w:bookmarkStart w:id="128" w:name="_Toc445721906"/>
-      <w:bookmarkStart w:id="129" w:name="_Toc460377222"/>
+      <w:bookmarkStart w:id="126" w:name="_Toc254342946"/>
+      <w:bookmarkStart w:id="127" w:name="_Toc445721906"/>
+      <w:bookmarkStart w:id="128" w:name="_Toc460377222"/>
       <w:r>
         <w:lastRenderedPageBreak/>
         <w:t>Литература</w:t>
       </w:r>
+      <w:bookmarkEnd w:id="126"/>
       <w:bookmarkEnd w:id="127"/>
       <w:bookmarkEnd w:id="128"/>
-      <w:bookmarkEnd w:id="129"/>
     </w:p>
     <w:p>
       <w:pPr>
@@ -36386,7 +36378,7 @@
           <w:numId w:val="39"/>
         </w:numPr>
       </w:pPr>
-      <w:bookmarkStart w:id="130" w:name="_Ref460275870"/>
+      <w:bookmarkStart w:id="129" w:name="_Ref460275870"/>
       <w:r>
         <w:t xml:space="preserve">Бојан Јелача, </w:t>
       </w:r>
@@ -36397,9 +36389,18 @@
         <w:t>Преводилац и симулатор за више архитектура рачунара</w:t>
       </w:r>
       <w:r>
-        <w:t>, дипломски рад, септембар 2014.</w:t>
-      </w:r>
-      <w:bookmarkEnd w:id="130"/>
+        <w:t xml:space="preserve">, дипломски рад, </w:t>
+      </w:r>
+      <w:r>
+        <w:rPr>
+          <w:lang w:val="sr-Cyrl-RS"/>
+        </w:rPr>
+        <w:t xml:space="preserve">Београд, </w:t>
+      </w:r>
+      <w:r>
+        <w:t>септембар 2014.</w:t>
+      </w:r>
+      <w:bookmarkEnd w:id="129"/>
     </w:p>
     <w:p>
       <w:pPr>
@@ -36408,6 +36409,7 @@
           <w:ilvl w:val="0"/>
           <w:numId w:val="39"/>
         </w:numPr>
+        <w:jc w:val="left"/>
         <w:rPr>
           <w:i/>
         </w:rPr>
@@ -36419,7 +36421,16 @@
         <w:t>Microsoft Developer Network</w:t>
       </w:r>
       <w:r>
-        <w:t xml:space="preserve"> (</w:t>
+        <w:t xml:space="preserve"> </w:t>
+      </w:r>
+      <w:r>
+        <w:t xml:space="preserve">[Online] Available: </w:t>
+      </w:r>
+      <w:r>
+        <w:br/>
+      </w:r>
+      <w:r>
+        <w:t>(</w:t>
       </w:r>
       <w:hyperlink r:id="rId31" w:history="1">
         <w:r>
@@ -36430,7 +36441,7 @@
         </w:r>
       </w:hyperlink>
       <w:r>
-        <w:t>)</w:t>
+        <w:t>, 11.08.2016.)</w:t>
       </w:r>
     </w:p>
     <w:p>
@@ -36451,6 +36462,9 @@
         <w:t xml:space="preserve">Stack Overflow </w:t>
       </w:r>
       <w:r>
+        <w:t xml:space="preserve">[Online] Available: </w:t>
+      </w:r>
+      <w:r>
         <w:t>(</w:t>
       </w:r>
       <w:hyperlink r:id="rId32" w:history="1">
@@ -36462,7 +36476,7 @@
         </w:r>
       </w:hyperlink>
       <w:r>
-        <w:t>)</w:t>
+        <w:t>, 15.08.2016.)</w:t>
       </w:r>
     </w:p>
     <w:p>
@@ -36476,7 +36490,7 @@
           <w:i/>
         </w:rPr>
       </w:pPr>
-      <w:bookmarkStart w:id="131" w:name="_Ref460282748"/>
+      <w:bookmarkStart w:id="130" w:name="_Ref460282748"/>
       <w:r>
         <w:rPr>
           <w:i/>
@@ -36484,6 +36498,9 @@
         <w:t xml:space="preserve">Labcenter Electronics </w:t>
       </w:r>
       <w:r>
+        <w:t xml:space="preserve">[Online] Available: </w:t>
+      </w:r>
+      <w:r>
         <w:t>(</w:t>
       </w:r>
       <w:hyperlink r:id="rId33" w:history="1">
@@ -36494,10 +36511,10 @@
           <w:t>http://www.labcenter.com</w:t>
         </w:r>
       </w:hyperlink>
-      <w:r>
-        <w:t>)</w:t>
-      </w:r>
-      <w:bookmarkEnd w:id="131"/>
+      <w:bookmarkEnd w:id="130"/>
+      <w:r>
+        <w:t>, 20.08.2016.)</w:t>
+      </w:r>
     </w:p>
     <w:p>
       <w:pPr>
@@ -36506,11 +36523,12 @@
           <w:ilvl w:val="0"/>
           <w:numId w:val="39"/>
         </w:numPr>
-        <w:rPr>
-          <w:i/>
-        </w:rPr>
-      </w:pPr>
-      <w:bookmarkStart w:id="132" w:name="_Ref460282779"/>
+        <w:jc w:val="left"/>
+        <w:rPr>
+          <w:i/>
+        </w:rPr>
+      </w:pPr>
+      <w:bookmarkStart w:id="131" w:name="_Ref460282779"/>
       <w:r>
         <w:rPr>
           <w:i/>
@@ -36518,6 +36536,12 @@
         <w:t xml:space="preserve">VisualSim Architect </w:t>
       </w:r>
       <w:r>
+        <w:t xml:space="preserve">[Online] Available: </w:t>
+      </w:r>
+      <w:r>
+        <w:br/>
+      </w:r>
+      <w:r>
         <w:t>(</w:t>
       </w:r>
       <w:hyperlink r:id="rId34" w:history="1">
@@ -36528,10 +36552,10 @@
           <w:t>http://mirabilisdesign.com/new/visualsim/</w:t>
         </w:r>
       </w:hyperlink>
-      <w:r>
-        <w:t>)</w:t>
-      </w:r>
-      <w:bookmarkEnd w:id="132"/>
+      <w:bookmarkEnd w:id="131"/>
+      <w:r>
+        <w:t>, 19.08.2016.)</w:t>
+      </w:r>
     </w:p>
     <w:p>
       <w:pPr>
@@ -36544,12 +36568,27 @@
           <w:i/>
         </w:rPr>
       </w:pPr>
-      <w:bookmarkStart w:id="133" w:name="_Ref460282809"/>
-      <w:r>
-        <w:rPr>
-          <w:i/>
-        </w:rPr>
-        <w:t xml:space="preserve">CPU OS Simulator </w:t>
+      <w:bookmarkStart w:id="132" w:name="_Ref460282809"/>
+      <w:r>
+        <w:rPr>
+          <w:i/>
+        </w:rPr>
+        <w:t>CPU OS Simulator</w:t>
+      </w:r>
+      <w:r>
+        <w:rPr>
+          <w:i/>
+        </w:rPr>
+        <w:t xml:space="preserve"> </w:t>
+      </w:r>
+      <w:r>
+        <w:t>[Online]</w:t>
+      </w:r>
+      <w:r>
+        <w:rPr>
+          <w:i/>
+        </w:rPr>
+        <w:t xml:space="preserve"> </w:t>
       </w:r>
       <w:r>
         <w:t>(</w:t>
@@ -36562,10 +36601,16 @@
           <w:t>http://www.teach-sim.com/</w:t>
         </w:r>
       </w:hyperlink>
-      <w:r>
-        <w:t>)</w:t>
-      </w:r>
-      <w:bookmarkEnd w:id="133"/>
+      <w:bookmarkEnd w:id="132"/>
+      <w:r>
+        <w:t xml:space="preserve">, </w:t>
+      </w:r>
+      <w:r>
+        <w:t>20</w:t>
+      </w:r>
+      <w:r>
+        <w:t>.08.2016.)</w:t>
+      </w:r>
     </w:p>
     <w:p>
       <w:pPr>
@@ -36574,15 +36619,40 @@
           <w:ilvl w:val="0"/>
           <w:numId w:val="39"/>
         </w:numPr>
-        <w:rPr>
-          <w:i/>
-        </w:rPr>
-      </w:pPr>
-      <w:r>
-        <w:rPr>
-          <w:i/>
-        </w:rPr>
-        <w:t xml:space="preserve">Reflection Introduction </w:t>
+        <w:jc w:val="left"/>
+        <w:rPr>
+          <w:i/>
+        </w:rPr>
+      </w:pPr>
+      <w:r>
+        <w:rPr>
+          <w:i/>
+        </w:rPr>
+        <w:t xml:space="preserve">Reflection </w:t>
+      </w:r>
+      <w:r>
+        <w:rPr>
+          <w:i/>
+        </w:rPr>
+        <w:t>Introduction</w:t>
+      </w:r>
+      <w:r>
+        <w:rPr>
+          <w:i/>
+        </w:rPr>
+        <w:t xml:space="preserve"> </w:t>
+      </w:r>
+      <w:r>
+        <w:t xml:space="preserve">[Online]  </w:t>
+      </w:r>
+      <w:r>
+        <w:t>Available:</w:t>
+      </w:r>
+      <w:r>
+        <w:t xml:space="preserve"> </w:t>
+      </w:r>
+      <w:r>
+        <w:br/>
       </w:r>
       <w:r>
         <w:t>(</w:t>
@@ -36592,17 +36662,31 @@
           <w:rPr>
             <w:rStyle w:val="Hyperlink"/>
           </w:rPr>
-          <w:t>http://csharp.net-tutorials.com/reflection/introduction/</w:t>
+          <w:t>http://csharp.net-tutorials.com/refl</w:t>
+        </w:r>
+        <w:r>
+          <w:rPr>
+            <w:rStyle w:val="Hyperlink"/>
+          </w:rPr>
+          <w:t>e</w:t>
+        </w:r>
+        <w:r>
+          <w:rPr>
+            <w:rStyle w:val="Hyperlink"/>
+          </w:rPr>
+          <w:t>ction/introduction/</w:t>
         </w:r>
       </w:hyperlink>
       <w:r>
-        <w:t>)</w:t>
+        <w:t>, 21.12.2015.)</w:t>
       </w:r>
     </w:p>
     <w:p>
       <w:pPr>
         <w:pStyle w:val="Osnovnitekst"/>
       </w:pPr>
+      <w:bookmarkStart w:id="133" w:name="_GoBack"/>
+      <w:bookmarkEnd w:id="133"/>
     </w:p>
     <w:p>
       <w:pPr>
@@ -36613,7 +36697,7 @@
         <w:lastRenderedPageBreak/>
         <w:t>Списак слика</w:t>
       </w:r>
-      <w:bookmarkEnd w:id="88"/>
+      <w:bookmarkEnd w:id="87"/>
       <w:bookmarkEnd w:id="134"/>
     </w:p>
     <w:p>
@@ -39166,7 +39250,7 @@
         <w:rStyle w:val="PageNumber"/>
         <w:noProof/>
       </w:rPr>
-      <w:t>9</w:t>
+      <w:t>54</w:t>
     </w:r>
     <w:r>
       <w:rPr>
@@ -45555,7 +45639,7 @@
 </file>
 
 <file path=customXml/itemProps1.xml><?xml version="1.0" encoding="utf-8"?>
-<ds:datastoreItem xmlns:ds="http://schemas.openxmlformats.org/officeDocument/2006/customXml" ds:itemID="{74BAEBF5-9F49-48EC-AF65-0D69853C50B5}">
+<ds:datastoreItem xmlns:ds="http://schemas.openxmlformats.org/officeDocument/2006/customXml" ds:itemID="{CDB11BA3-BC49-4BC9-9259-497C3AEF3C81}">
   <ds:schemaRefs>
     <ds:schemaRef ds:uri="http://schemas.openxmlformats.org/officeDocument/2006/bibliography"/>
   </ds:schemaRefs>

</xml_diff>